<commit_message>
made some edits about distribution of tasks, added in BlogCreate and PostCreate
</commit_message>
<xml_diff>
--- a/CST8218 Project Proposal incomplete.docx
+++ b/CST8218 Project Proposal incomplete.docx
@@ -1,6 +1,6 @@
 
 <file path=word/document.xml><?xml version="1.0" encoding="utf-8"?>
-<w:document xmlns:wpc="http://schemas.microsoft.com/office/word/2010/wordprocessingCanvas" xmlns:mc="http://schemas.openxmlformats.org/markup-compatibility/2006" xmlns:o="urn:schemas-microsoft-com:office:office" xmlns:r="http://schemas.openxmlformats.org/officeDocument/2006/relationships" xmlns:m="http://schemas.openxmlformats.org/officeDocument/2006/math" xmlns:v="urn:schemas-microsoft-com:vml" xmlns:wp14="http://schemas.microsoft.com/office/word/2010/wordprocessingDrawing" xmlns:wp="http://schemas.openxmlformats.org/drawingml/2006/wordprocessingDrawing" xmlns:w10="urn:schemas-microsoft-com:office:word" xmlns:w="http://schemas.openxmlformats.org/wordprocessingml/2006/main" xmlns:w14="http://schemas.microsoft.com/office/word/2010/wordml" xmlns:w15="http://schemas.microsoft.com/office/word/2012/wordml" xmlns:wpg="http://schemas.microsoft.com/office/word/2010/wordprocessingGroup" xmlns:wpi="http://schemas.microsoft.com/office/word/2010/wordprocessingInk" xmlns:wne="http://schemas.microsoft.com/office/word/2006/wordml" xmlns:wps="http://schemas.microsoft.com/office/word/2010/wordprocessingShape" mc:Ignorable="w14 w15 wp14">
+<w:document xmlns:wpc="http://schemas.microsoft.com/office/word/2010/wordprocessingCanvas" xmlns:mc="http://schemas.openxmlformats.org/markup-compatibility/2006" xmlns:o="urn:schemas-microsoft-com:office:office" xmlns:r="http://schemas.openxmlformats.org/officeDocument/2006/relationships" xmlns:m="http://schemas.openxmlformats.org/officeDocument/2006/math" xmlns:v="urn:schemas-microsoft-com:vml" xmlns:wp14="http://schemas.microsoft.com/office/word/2010/wordprocessingDrawing" xmlns:wp="http://schemas.openxmlformats.org/drawingml/2006/wordprocessingDrawing" xmlns:w10="urn:schemas-microsoft-com:office:word" xmlns:w="http://schemas.openxmlformats.org/wordprocessingml/2006/main" xmlns:w14="http://schemas.microsoft.com/office/word/2010/wordml" xmlns:wpg="http://schemas.microsoft.com/office/word/2010/wordprocessingGroup" xmlns:wpi="http://schemas.microsoft.com/office/word/2010/wordprocessingInk" xmlns:wne="http://schemas.microsoft.com/office/word/2006/wordml" xmlns:wps="http://schemas.microsoft.com/office/word/2010/wordprocessingShape" mc:Ignorable="w14 wp14">
   <w:body>
     <w:p>
       <w:r>
@@ -414,11 +414,20 @@
     </w:p>
     <w:p/>
     <w:p>
-      <w:r>
+      <w:pPr>
+        <w:rPr>
+          <w:b/>
+          <w:u w:val="single"/>
+        </w:rPr>
+      </w:pPr>
+      <w:r>
+        <w:rPr>
+          <w:b/>
+          <w:u w:val="single"/>
+        </w:rPr>
         <w:t>HTML files:</w:t>
       </w:r>
     </w:p>
-    <w:p/>
     <w:p>
       <w:proofErr w:type="gramStart"/>
       <w:r>
@@ -461,183 +470,390 @@
         <w:t>BlogEdit.html</w:t>
       </w:r>
       <w:r>
+        <w:t xml:space="preserve"> </w:t>
+      </w:r>
+      <w:r>
+        <w:t>–</w:t>
+      </w:r>
+      <w:r>
+        <w:t xml:space="preserve"> Vince</w:t>
+      </w:r>
+    </w:p>
+    <w:p>
+      <w:r>
+        <w:t>BlogCreate.html - Vince</w:t>
+      </w:r>
+    </w:p>
+    <w:p>
+      <w:r>
+        <w:t>PostEdit.html</w:t>
+      </w:r>
+      <w:r>
+        <w:t xml:space="preserve"> </w:t>
+      </w:r>
+      <w:r>
+        <w:t>–</w:t>
+      </w:r>
+      <w:r>
+        <w:t xml:space="preserve"> Vince</w:t>
+      </w:r>
+    </w:p>
+    <w:p>
+      <w:r>
+        <w:t>PostCreate.html - Vince</w:t>
+      </w:r>
+    </w:p>
+    <w:p>
+      <w:r>
+        <w:t>SearchResults.html</w:t>
+      </w:r>
+      <w:r>
+        <w:t xml:space="preserve"> - Derek</w:t>
+      </w:r>
+    </w:p>
+    <w:p>
+      <w:r>
+        <w:t>Error.html</w:t>
+      </w:r>
+      <w:r>
+        <w:t xml:space="preserve"> - Derek</w:t>
+      </w:r>
+    </w:p>
+    <w:p/>
+    <w:p>
+      <w:pPr>
+        <w:rPr>
+          <w:rFonts w:cs="Times New Roman"/>
+        </w:rPr>
+      </w:pPr>
+      <w:r>
+        <w:rPr>
+          <w:rFonts w:cs="Times New Roman"/>
+        </w:rPr>
+        <w:t xml:space="preserve">The .html files Home, </w:t>
+      </w:r>
+      <w:r>
+        <w:rPr>
+          <w:rFonts w:cs="Times New Roman"/>
+        </w:rPr>
+        <w:t>Profile</w:t>
+      </w:r>
+      <w:r>
+        <w:rPr>
+          <w:rFonts w:cs="Times New Roman"/>
+        </w:rPr>
+        <w:t>, Blog and Error all</w:t>
+      </w:r>
+      <w:r>
+        <w:rPr>
+          <w:rFonts w:cs="Times New Roman"/>
+        </w:rPr>
+        <w:t xml:space="preserve"> contain a navigation bar section. </w:t>
+      </w:r>
+    </w:p>
+    <w:p>
+      <w:pPr>
+        <w:rPr>
+          <w:rFonts w:cs="Times New Roman"/>
+        </w:rPr>
+      </w:pPr>
+      <w:r>
+        <w:rPr>
+          <w:rFonts w:cs="Times New Roman"/>
+        </w:rPr>
+        <w:t xml:space="preserve">Jan will complete this navigation bar while completing Profile.html and </w:t>
+      </w:r>
+      <w:r>
+        <w:rPr>
+          <w:rFonts w:cs="Times New Roman"/>
+        </w:rPr>
+        <w:t>it will be reused in all other pages as needed.</w:t>
+      </w:r>
+    </w:p>
+    <w:p>
+      <w:pPr>
+        <w:rPr>
+          <w:rFonts w:cs="Times New Roman"/>
+        </w:rPr>
+      </w:pPr>
+    </w:p>
+    <w:p>
+      <w:pPr>
+        <w:rPr>
+          <w:rFonts w:cs="Times New Roman"/>
+        </w:rPr>
+      </w:pPr>
+      <w:r>
+        <w:rPr>
+          <w:rFonts w:cs="Times New Roman"/>
+        </w:rPr>
+        <w:t xml:space="preserve">The files </w:t>
+      </w:r>
+      <w:proofErr w:type="spellStart"/>
+      <w:r>
+        <w:rPr>
+          <w:rFonts w:cs="Times New Roman"/>
+        </w:rPr>
+        <w:t>BlogCreate</w:t>
+      </w:r>
+      <w:proofErr w:type="spellEnd"/>
+      <w:r>
+        <w:rPr>
+          <w:rFonts w:cs="Times New Roman"/>
+        </w:rPr>
+        <w:t xml:space="preserve"> and </w:t>
+      </w:r>
+      <w:proofErr w:type="spellStart"/>
+      <w:r>
+        <w:rPr>
+          <w:rFonts w:cs="Times New Roman"/>
+        </w:rPr>
+        <w:t>BlogEdit</w:t>
+      </w:r>
+      <w:proofErr w:type="spellEnd"/>
+      <w:r>
+        <w:rPr>
+          <w:rFonts w:cs="Times New Roman"/>
+        </w:rPr>
+        <w:t xml:space="preserve"> and then </w:t>
+      </w:r>
+      <w:proofErr w:type="spellStart"/>
+      <w:r>
+        <w:rPr>
+          <w:rFonts w:cs="Times New Roman"/>
+        </w:rPr>
+        <w:t>PostCreate</w:t>
+      </w:r>
+      <w:proofErr w:type="spellEnd"/>
+      <w:r>
+        <w:rPr>
+          <w:rFonts w:cs="Times New Roman"/>
+        </w:rPr>
+        <w:t xml:space="preserve"> and </w:t>
+      </w:r>
+      <w:proofErr w:type="spellStart"/>
+      <w:r>
+        <w:rPr>
+          <w:rFonts w:cs="Times New Roman"/>
+        </w:rPr>
+        <w:t>PostEdit</w:t>
+      </w:r>
+      <w:proofErr w:type="spellEnd"/>
+      <w:r>
+        <w:rPr>
+          <w:rFonts w:cs="Times New Roman"/>
+        </w:rPr>
+        <w:t xml:space="preserve"> have identical static layouts. They are included as separate files to keep the structure simple.</w:t>
+      </w:r>
+    </w:p>
+    <w:p/>
+    <w:p>
+      <w:r>
+        <w:t>10.</w:t>
+      </w:r>
+      <w:r>
+        <w:t xml:space="preserve"> </w:t>
+      </w:r>
+      <w:proofErr w:type="gramStart"/>
+      <w:r>
+        <w:t>html</w:t>
+      </w:r>
+      <w:proofErr w:type="gramEnd"/>
+      <w:r>
+        <w:t xml:space="preserve"> pages in total.</w:t>
+      </w:r>
+    </w:p>
+    <w:p/>
+    <w:p>
+      <w:pPr>
+        <w:rPr>
+          <w:b/>
+          <w:u w:val="single"/>
+        </w:rPr>
+      </w:pPr>
+      <w:r>
+        <w:rPr>
+          <w:b/>
+          <w:u w:val="single"/>
+        </w:rPr>
+        <w:t xml:space="preserve">JSP files: </w:t>
+      </w:r>
+    </w:p>
+    <w:p>
+      <w:proofErr w:type="spellStart"/>
+      <w:r>
+        <w:t>Home.jsp</w:t>
+      </w:r>
+      <w:proofErr w:type="spellEnd"/>
+      <w:r>
+        <w:t xml:space="preserve"> - Derek</w:t>
+      </w:r>
+    </w:p>
+    <w:p>
+      <w:proofErr w:type="spellStart"/>
+      <w:r>
+        <w:t>Profile.jsp</w:t>
+      </w:r>
+      <w:proofErr w:type="spellEnd"/>
+      <w:r>
+        <w:t xml:space="preserve"> - Jan</w:t>
+      </w:r>
+    </w:p>
+    <w:p>
+      <w:proofErr w:type="spellStart"/>
+      <w:r>
+        <w:t>ProfileEdit.jsp</w:t>
+      </w:r>
+      <w:proofErr w:type="spellEnd"/>
+      <w:r>
+        <w:t xml:space="preserve"> - Jan</w:t>
+      </w:r>
+    </w:p>
+    <w:p>
+      <w:proofErr w:type="spellStart"/>
+      <w:r>
+        <w:t>Blog.jsp</w:t>
+      </w:r>
+      <w:proofErr w:type="spellEnd"/>
+      <w:r>
         <w:t xml:space="preserve"> - Vince</w:t>
       </w:r>
     </w:p>
     <w:p>
-      <w:r>
-        <w:t>PostEdit.html</w:t>
-      </w:r>
+      <w:proofErr w:type="spellStart"/>
+      <w:r>
+        <w:t>BlogEdit.jsp</w:t>
+      </w:r>
+      <w:proofErr w:type="spellEnd"/>
+      <w:r>
+        <w:t xml:space="preserve"> </w:t>
+      </w:r>
+      <w:r>
+        <w:t>–</w:t>
+      </w:r>
+      <w:r>
+        <w:t xml:space="preserve"> Vince</w:t>
+      </w:r>
+    </w:p>
+    <w:p>
+      <w:proofErr w:type="spellStart"/>
+      <w:r>
+        <w:t>BlogCreate.jsp</w:t>
+      </w:r>
+      <w:proofErr w:type="spellEnd"/>
       <w:r>
         <w:t xml:space="preserve"> - Vince</w:t>
       </w:r>
-      <w:bookmarkStart w:id="0" w:name="_GoBack"/>
-      <w:bookmarkEnd w:id="0"/>
-    </w:p>
-    <w:p>
-      <w:r>
-        <w:t>SearchResults.html</w:t>
-      </w:r>
+    </w:p>
+    <w:p>
+      <w:proofErr w:type="spellStart"/>
+      <w:r>
+        <w:t>PostEdit.jsp</w:t>
+      </w:r>
+      <w:proofErr w:type="spellEnd"/>
+      <w:r>
+        <w:t xml:space="preserve"> </w:t>
+      </w:r>
+      <w:r>
+        <w:t>–</w:t>
+      </w:r>
+      <w:r>
+        <w:t xml:space="preserve"> Vince</w:t>
+      </w:r>
+    </w:p>
+    <w:p>
+      <w:proofErr w:type="spellStart"/>
+      <w:r>
+        <w:t>PostCreate.jsp</w:t>
+      </w:r>
+      <w:proofErr w:type="spellEnd"/>
+      <w:r>
+        <w:t xml:space="preserve"> - Vince</w:t>
+      </w:r>
+    </w:p>
+    <w:p>
+      <w:proofErr w:type="spellStart"/>
+      <w:r>
+        <w:t>SearchBar.jsp</w:t>
+      </w:r>
+      <w:proofErr w:type="spellEnd"/>
+      <w:r>
+        <w:t xml:space="preserve"> - Jan</w:t>
+      </w:r>
+    </w:p>
+    <w:p>
+      <w:proofErr w:type="spellStart"/>
+      <w:r>
+        <w:t>SearchResults.jsp</w:t>
+      </w:r>
+      <w:proofErr w:type="spellEnd"/>
       <w:r>
         <w:t xml:space="preserve"> - Derek</w:t>
       </w:r>
     </w:p>
     <w:p>
-      <w:r>
-        <w:t>Error.html</w:t>
-      </w:r>
+      <w:proofErr w:type="spellStart"/>
+      <w:r>
+        <w:t>Error.jsp</w:t>
+      </w:r>
+      <w:proofErr w:type="spellEnd"/>
       <w:r>
         <w:t xml:space="preserve"> - Derek</w:t>
       </w:r>
     </w:p>
     <w:p/>
     <w:p>
-      <w:pPr>
-        <w:rPr>
-          <w:rFonts w:cs="Times New Roman"/>
-        </w:rPr>
-      </w:pPr>
-      <w:r>
-        <w:rPr>
-          <w:rFonts w:cs="Times New Roman"/>
-        </w:rPr>
-        <w:t xml:space="preserve">The .html files Home and Profile both contain a navigation bar section. </w:t>
-      </w:r>
-    </w:p>
-    <w:p>
-      <w:pPr>
-        <w:rPr>
-          <w:rFonts w:cs="Times New Roman"/>
-        </w:rPr>
-      </w:pPr>
-      <w:r>
-        <w:rPr>
-          <w:rFonts w:cs="Times New Roman"/>
-        </w:rPr>
-        <w:t xml:space="preserve">Jan will complete this navigation bar while completing Profile.html and Derek will re-use it in Home.html once it’s completed. </w:t>
-      </w:r>
-    </w:p>
-    <w:p/>
-    <w:p>
-      <w:r>
-        <w:t>8 html pages in total.</w:t>
-      </w:r>
-    </w:p>
-    <w:p/>
-    <w:p>
-      <w:r>
-        <w:t xml:space="preserve">JSP files: </w:t>
-      </w:r>
-    </w:p>
-    <w:p/>
-    <w:p>
+      <w:proofErr w:type="gramStart"/>
+      <w:r>
+        <w:t>11</w:t>
+      </w:r>
+      <w:r>
+        <w:t xml:space="preserve"> </w:t>
+      </w:r>
       <w:proofErr w:type="spellStart"/>
       <w:r>
-        <w:t>Home.jsp</w:t>
+        <w:t>jsp</w:t>
       </w:r>
       <w:proofErr w:type="spellEnd"/>
       <w:r>
-        <w:t xml:space="preserve"> - Derek</w:t>
-      </w:r>
-    </w:p>
-    <w:p>
+        <w:t xml:space="preserve"> pages in total.</w:t>
+      </w:r>
+      <w:proofErr w:type="gramEnd"/>
+    </w:p>
+    <w:p/>
+    <w:p>
+      <w:r>
+        <w:t>A portion or the majority of the listed .</w:t>
+      </w:r>
       <w:proofErr w:type="spellStart"/>
       <w:r>
-        <w:t>Profile.jsp</w:t>
+        <w:t>jsp</w:t>
       </w:r>
       <w:proofErr w:type="spellEnd"/>
       <w:r>
-        <w:t xml:space="preserve"> - Jan</w:t>
-      </w:r>
-    </w:p>
-    <w:p>
-      <w:proofErr w:type="spellStart"/>
-      <w:r>
-        <w:t>ProfileEdit.jsp</w:t>
-      </w:r>
-      <w:proofErr w:type="spellEnd"/>
-      <w:r>
-        <w:t xml:space="preserve"> - Jan</w:t>
-      </w:r>
-    </w:p>
-    <w:p>
-      <w:proofErr w:type="spellStart"/>
-      <w:r>
-        <w:t>Blog.jsp</w:t>
-      </w:r>
-      <w:proofErr w:type="spellEnd"/>
-      <w:r>
-        <w:t xml:space="preserve"> - Vince</w:t>
-      </w:r>
-    </w:p>
-    <w:p>
-      <w:proofErr w:type="spellStart"/>
-      <w:r>
-        <w:t>BlogEdit.jsp</w:t>
-      </w:r>
-      <w:proofErr w:type="spellEnd"/>
-      <w:r>
-        <w:t xml:space="preserve"> - Vince</w:t>
-      </w:r>
-    </w:p>
-    <w:p>
-      <w:proofErr w:type="spellStart"/>
-      <w:r>
-        <w:t>PostEdit.jsp</w:t>
-      </w:r>
-      <w:proofErr w:type="spellEnd"/>
-      <w:r>
-        <w:t xml:space="preserve"> - Vince</w:t>
-      </w:r>
-    </w:p>
-    <w:p>
-      <w:proofErr w:type="spellStart"/>
-      <w:r>
-        <w:t>SearchBar.jsp</w:t>
-      </w:r>
-      <w:proofErr w:type="spellEnd"/>
-      <w:r>
-        <w:t xml:space="preserve"> - Jan</w:t>
-      </w:r>
-    </w:p>
-    <w:p>
-      <w:proofErr w:type="spellStart"/>
-      <w:r>
-        <w:t>SearchResults.jsp</w:t>
-      </w:r>
-      <w:proofErr w:type="spellEnd"/>
-      <w:r>
-        <w:t xml:space="preserve"> - Derek</w:t>
-      </w:r>
-    </w:p>
-    <w:p>
-      <w:proofErr w:type="spellStart"/>
-      <w:r>
-        <w:t>Error.jsp</w:t>
-      </w:r>
-      <w:proofErr w:type="spellEnd"/>
-      <w:r>
-        <w:t xml:space="preserve"> - Derek</w:t>
-      </w:r>
-    </w:p>
-    <w:p/>
-    <w:p>
-      <w:r>
-        <w:t xml:space="preserve">9 </w:t>
-      </w:r>
-      <w:proofErr w:type="spellStart"/>
-      <w:r>
-        <w:t>jsp</w:t>
-      </w:r>
-      <w:proofErr w:type="spellEnd"/>
-      <w:r>
-        <w:t xml:space="preserve"> pages in total.</w:t>
-      </w:r>
-    </w:p>
-    <w:p/>
-    <w:p/>
-    <w:p>
-      <w:r>
+        <w:t xml:space="preserve"> files will likely become Servlets as development moves towards version 0.2. Currently</w:t>
+      </w:r>
+      <w:r>
+        <w:t>,</w:t>
+      </w:r>
+      <w:r>
+        <w:t xml:space="preserve"> we need to conduct more research on when the use of each is preferable before we</w:t>
+      </w:r>
+      <w:r>
+        <w:t xml:space="preserve"> can</w:t>
+      </w:r>
+      <w:r>
+        <w:t xml:space="preserve"> make a choice.</w:t>
+      </w:r>
+    </w:p>
+    <w:p/>
+    <w:p/>
+    <w:p/>
+    <w:p/>
+    <w:p/>
+    <w:p>
+      <w:r>
+        <w:lastRenderedPageBreak/>
         <w:t>CSS Pages</w:t>
       </w:r>
     </w:p>
@@ -728,832 +944,994 @@
     <w:p>
       <w:proofErr w:type="gramStart"/>
       <w:r>
-        <w:t>PageResize.</w:t>
-      </w:r>
+        <w:t>PageResize.css – Likely to become a Servlet.</w:t>
+      </w:r>
+      <w:proofErr w:type="gramEnd"/>
+      <w:r>
+        <w:t xml:space="preserve"> </w:t>
+      </w:r>
+    </w:p>
+    <w:p>
+      <w:r>
+        <w:t>SearchBar.css</w:t>
+      </w:r>
+    </w:p>
+    <w:p/>
+    <w:p>
       <w:proofErr w:type="spellStart"/>
       <w:r>
-        <w:t>css</w:t>
+        <w:t>BlogShare’s</w:t>
       </w:r>
       <w:proofErr w:type="spellEnd"/>
       <w:r>
-        <w:t>,..may</w:t>
+        <w:t xml:space="preserve"> content, user credentials and associated data will be stored in a </w:t>
+      </w:r>
+    </w:p>
+    <w:p>
+      <w:r>
+        <w:t>MYSQL database</w:t>
+      </w:r>
+      <w:r>
+        <w:t xml:space="preserve"> named </w:t>
+      </w:r>
+      <w:proofErr w:type="spellStart"/>
+      <w:r>
+        <w:t>BlogShareData</w:t>
+      </w:r>
+      <w:proofErr w:type="spellEnd"/>
+      <w:r>
+        <w:t>.</w:t>
+      </w:r>
+      <w:r>
+        <w:t xml:space="preserve"> </w:t>
+      </w:r>
+    </w:p>
+    <w:p/>
+    <w:p>
+      <w:r>
+        <w:t>The database tables needed t</w:t>
+      </w:r>
+      <w:r>
+        <w:t>o</w:t>
+      </w:r>
+      <w:r>
+        <w:t xml:space="preserve"> represent the data to be stored are. </w:t>
+      </w:r>
+    </w:p>
+    <w:p/>
+    <w:p>
+      <w:r>
+        <w:t>- Users</w:t>
+      </w:r>
+    </w:p>
+    <w:p>
+      <w:r>
+        <w:t>- Blogs</w:t>
+      </w:r>
+    </w:p>
+    <w:p>
+      <w:r>
+        <w:t xml:space="preserve">- </w:t>
+      </w:r>
+      <w:proofErr w:type="spellStart"/>
+      <w:r>
+        <w:t>User_Blogs</w:t>
+      </w:r>
+      <w:proofErr w:type="spellEnd"/>
+    </w:p>
+    <w:p>
+      <w:r>
+        <w:t xml:space="preserve"> - Posts</w:t>
+      </w:r>
+    </w:p>
+    <w:p>
+      <w:r>
+        <w:t xml:space="preserve">- </w:t>
+      </w:r>
+      <w:proofErr w:type="spellStart"/>
+      <w:r>
+        <w:t>User_Posts</w:t>
+      </w:r>
+      <w:proofErr w:type="spellEnd"/>
+    </w:p>
+    <w:p>
+      <w:r>
+        <w:t>- Edits</w:t>
+      </w:r>
+    </w:p>
+    <w:p>
+      <w:r>
+        <w:t xml:space="preserve">- </w:t>
+      </w:r>
+      <w:proofErr w:type="spellStart"/>
+      <w:r>
+        <w:t>User_Edits</w:t>
+      </w:r>
+      <w:proofErr w:type="spellEnd"/>
+    </w:p>
+    <w:p/>
+    <w:p>
+      <w:r>
+        <w:t>The cardinality of these tables is:</w:t>
+      </w:r>
+    </w:p>
+    <w:p/>
+    <w:p>
+      <w:r>
+        <w:t>ZERO or MANY</w:t>
+      </w:r>
+      <w:r>
+        <w:rPr>
+          <w:i/>
+        </w:rPr>
+        <w:t xml:space="preserve"> Users</w:t>
+      </w:r>
+      <w:r>
+        <w:t xml:space="preserve"> author</w:t>
+      </w:r>
+      <w:r>
+        <w:t xml:space="preserve"> make ZERO or MANY </w:t>
+      </w:r>
+      <w:r>
+        <w:rPr>
+          <w:i/>
+        </w:rPr>
+        <w:t>Blogs</w:t>
+      </w:r>
+    </w:p>
+    <w:p>
+      <w:r>
+        <w:t xml:space="preserve">ONE </w:t>
+      </w:r>
+      <w:r>
+        <w:rPr>
+          <w:i/>
+        </w:rPr>
+        <w:t>Blog</w:t>
+      </w:r>
+      <w:r>
+        <w:t xml:space="preserve"> is authored by ONE and ONLY ONE </w:t>
+      </w:r>
+      <w:r>
+        <w:rPr>
+          <w:i/>
+        </w:rPr>
+        <w:t>User</w:t>
+      </w:r>
+    </w:p>
+    <w:p/>
+    <w:p>
+      <w:r>
+        <w:t xml:space="preserve">ZERO or MANY </w:t>
+      </w:r>
+      <w:r>
+        <w:rPr>
+          <w:i/>
+        </w:rPr>
+        <w:t>Users</w:t>
+      </w:r>
+      <w:r>
+        <w:t xml:space="preserve"> may create</w:t>
+      </w:r>
+      <w:r>
+        <w:t xml:space="preserve"> ZERO or MANY </w:t>
+      </w:r>
+      <w:r>
+        <w:rPr>
+          <w:i/>
+        </w:rPr>
+        <w:t>Posts</w:t>
+      </w:r>
+    </w:p>
+    <w:p>
+      <w:r>
+        <w:t xml:space="preserve">ONE </w:t>
+      </w:r>
+      <w:r>
+        <w:rPr>
+          <w:i/>
+        </w:rPr>
+        <w:t>P</w:t>
+      </w:r>
+      <w:r>
+        <w:rPr>
+          <w:i/>
+        </w:rPr>
+        <w:t>ost</w:t>
+      </w:r>
+      <w:r>
+        <w:t xml:space="preserve"> is created</w:t>
+      </w:r>
+      <w:r>
+        <w:t xml:space="preserve"> by ONE or MANY </w:t>
+      </w:r>
+      <w:r>
+        <w:rPr>
+          <w:i/>
+        </w:rPr>
+        <w:t>U</w:t>
+      </w:r>
+      <w:r>
+        <w:rPr>
+          <w:i/>
+        </w:rPr>
+        <w:t>sers</w:t>
+      </w:r>
+    </w:p>
+    <w:p/>
+    <w:p>
+      <w:r>
+        <w:t xml:space="preserve">ZERO or MANY </w:t>
+      </w:r>
+      <w:r>
+        <w:rPr>
+          <w:i/>
+        </w:rPr>
+        <w:t>Users</w:t>
+      </w:r>
+      <w:r>
+        <w:t xml:space="preserve"> may make ZERO or MANY </w:t>
+      </w:r>
+      <w:r>
+        <w:rPr>
+          <w:i/>
+        </w:rPr>
+        <w:t>Edits</w:t>
+      </w:r>
+    </w:p>
+    <w:p>
+      <w:r>
+        <w:t xml:space="preserve">ONE </w:t>
+      </w:r>
+      <w:r>
+        <w:rPr>
+          <w:i/>
+        </w:rPr>
+        <w:t>E</w:t>
+      </w:r>
+      <w:r>
+        <w:rPr>
+          <w:i/>
+        </w:rPr>
+        <w:t>dit</w:t>
+      </w:r>
+      <w:r>
+        <w:t xml:space="preserve"> is made my ONE and ONLY ONE </w:t>
+      </w:r>
+      <w:r>
+        <w:rPr>
+          <w:i/>
+        </w:rPr>
+        <w:t>User</w:t>
+      </w:r>
+    </w:p>
+    <w:p/>
+    <w:p>
+      <w:r>
+        <w:t xml:space="preserve">ONE </w:t>
+      </w:r>
+      <w:r>
+        <w:rPr>
+          <w:i/>
+        </w:rPr>
+        <w:t>Blog</w:t>
+      </w:r>
+      <w:r>
+        <w:t xml:space="preserve"> may contain ONE or MANY </w:t>
+      </w:r>
+      <w:r>
+        <w:rPr>
+          <w:i/>
+        </w:rPr>
+        <w:t>Posts</w:t>
+      </w:r>
+    </w:p>
+    <w:p>
+      <w:r>
+        <w:t xml:space="preserve">ONE </w:t>
+      </w:r>
+      <w:r>
+        <w:rPr>
+          <w:i/>
+        </w:rPr>
+        <w:t>Post</w:t>
+      </w:r>
+      <w:r>
+        <w:t xml:space="preserve"> is contained in ONE and ONLY ONE </w:t>
+      </w:r>
+      <w:r>
+        <w:rPr>
+          <w:i/>
+        </w:rPr>
+        <w:t>Blog</w:t>
+      </w:r>
+    </w:p>
+    <w:p/>
+    <w:p>
+      <w:r>
+        <w:t xml:space="preserve">ONE </w:t>
+      </w:r>
+      <w:r>
+        <w:rPr>
+          <w:i/>
+        </w:rPr>
+        <w:t>Blog</w:t>
+      </w:r>
+      <w:r>
+        <w:t xml:space="preserve"> may have ZERO or MANY </w:t>
+      </w:r>
+      <w:r>
+        <w:rPr>
+          <w:i/>
+        </w:rPr>
+        <w:t>Edits</w:t>
+      </w:r>
+    </w:p>
+    <w:p>
+      <w:r>
+        <w:t xml:space="preserve">ONE </w:t>
+      </w:r>
+      <w:r>
+        <w:rPr>
+          <w:i/>
+        </w:rPr>
+        <w:t>Edit</w:t>
+      </w:r>
+      <w:r>
+        <w:t xml:space="preserve"> is applied to ONE and ONLY ONE </w:t>
+      </w:r>
+      <w:r>
+        <w:rPr>
+          <w:i/>
+        </w:rPr>
+        <w:t>Blog</w:t>
+      </w:r>
+    </w:p>
+    <w:p/>
+    <w:p>
+      <w:r>
+        <w:t xml:space="preserve">ONE </w:t>
+      </w:r>
+      <w:r>
+        <w:rPr>
+          <w:i/>
+        </w:rPr>
+        <w:t>Blog</w:t>
+      </w:r>
+      <w:r>
+        <w:t xml:space="preserve"> can be</w:t>
+      </w:r>
+      <w:r>
+        <w:t xml:space="preserve"> edited by ONE and ONLY ONE </w:t>
+      </w:r>
+      <w:r>
+        <w:rPr>
+          <w:i/>
+        </w:rPr>
+        <w:t>User</w:t>
+      </w:r>
+    </w:p>
+    <w:p>
+      <w:pPr>
+        <w:rPr>
+          <w:i/>
+        </w:rPr>
+      </w:pPr>
+      <w:r>
+        <w:t>ONE</w:t>
+      </w:r>
+      <w:r>
+        <w:rPr>
+          <w:i/>
+        </w:rPr>
+        <w:t xml:space="preserve"> User</w:t>
+      </w:r>
+      <w:r>
+        <w:t xml:space="preserve"> can</w:t>
+      </w:r>
+      <w:r>
+        <w:t xml:space="preserve"> edit ZERO or MANY </w:t>
+      </w:r>
+      <w:r>
+        <w:rPr>
+          <w:i/>
+        </w:rPr>
+        <w:t>Blogs</w:t>
+      </w:r>
+    </w:p>
+    <w:p/>
+    <w:p/>
+    <w:p>
+      <w:r>
+        <w:lastRenderedPageBreak/>
+        <w:t xml:space="preserve">ONE </w:t>
+      </w:r>
+      <w:r>
+        <w:rPr>
+          <w:i/>
+        </w:rPr>
+        <w:t>Post</w:t>
+      </w:r>
+      <w:r>
+        <w:t xml:space="preserve"> may have ZERO or MANY </w:t>
+      </w:r>
+      <w:r>
+        <w:rPr>
+          <w:i/>
+        </w:rPr>
+        <w:t>Edits</w:t>
+      </w:r>
+    </w:p>
+    <w:p>
+      <w:r>
+        <w:t xml:space="preserve">ONE </w:t>
+      </w:r>
+      <w:r>
+        <w:rPr>
+          <w:i/>
+        </w:rPr>
+        <w:t xml:space="preserve">Edit </w:t>
+      </w:r>
+      <w:r>
+        <w:t xml:space="preserve">is applied to ONE and ONLY ONE </w:t>
+      </w:r>
+      <w:r>
+        <w:rPr>
+          <w:i/>
+        </w:rPr>
+        <w:t>Post</w:t>
+      </w:r>
+    </w:p>
+    <w:p/>
+    <w:p>
+      <w:r>
+        <w:t xml:space="preserve">ONE </w:t>
+      </w:r>
+      <w:r>
+        <w:rPr>
+          <w:i/>
+        </w:rPr>
+        <w:t>Post</w:t>
+      </w:r>
+      <w:r>
+        <w:t xml:space="preserve"> may be edited by ONE or MANY </w:t>
+      </w:r>
+      <w:r>
+        <w:rPr>
+          <w:i/>
+        </w:rPr>
+        <w:t>Users</w:t>
+      </w:r>
+    </w:p>
+    <w:p>
+      <w:r>
+        <w:t xml:space="preserve">ONE </w:t>
+      </w:r>
+      <w:r>
+        <w:rPr>
+          <w:i/>
+        </w:rPr>
+        <w:t>User</w:t>
+      </w:r>
+      <w:r>
+        <w:t xml:space="preserve"> may edit ONE or MANY </w:t>
+      </w:r>
+      <w:r>
+        <w:rPr>
+          <w:i/>
+        </w:rPr>
+        <w:t>Posts</w:t>
+      </w:r>
+    </w:p>
+    <w:p/>
+    <w:p>
+      <w:r>
+        <w:t xml:space="preserve">The webpages will be stored on </w:t>
+      </w:r>
+      <w:proofErr w:type="gramStart"/>
+      <w:r>
+        <w:t>a  server</w:t>
       </w:r>
       <w:proofErr w:type="gramEnd"/>
       <w:r>
-        <w:t xml:space="preserve"> also end up being a .</w:t>
+        <w:t xml:space="preserve"> running a version of </w:t>
       </w:r>
       <w:proofErr w:type="spellStart"/>
       <w:r>
-        <w:t>jsp</w:t>
+        <w:t>TomCat</w:t>
       </w:r>
       <w:proofErr w:type="spellEnd"/>
       <w:r>
-        <w:t xml:space="preserve"> file. </w:t>
-      </w:r>
-    </w:p>
-    <w:p>
-      <w:r>
-        <w:t>SearchBar.css</w:t>
-      </w:r>
-    </w:p>
-    <w:p/>
-    <w:p/>
-    <w:p>
-      <w:r>
-        <w:t>The webpag</w:t>
-      </w:r>
-      <w:r>
-        <w:t xml:space="preserve">es </w:t>
-      </w:r>
-      <w:r>
-        <w:t>will be stored on a Server Running</w:t>
-      </w:r>
-      <w:r>
-        <w:t xml:space="preserve"> a version of</w:t>
+        <w:t xml:space="preserve"> 8.0</w:t>
+      </w:r>
+    </w:p>
+    <w:p/>
+    <w:p>
+      <w:r>
+        <w:t>The program will be delivered in four versions</w:t>
+      </w:r>
+      <w:r>
+        <w:t xml:space="preserve">, on the following dates. </w:t>
+      </w:r>
+    </w:p>
+    <w:p/>
+    <w:p>
+      <w:r>
+        <w:t xml:space="preserve">0.1 - </w:t>
+      </w:r>
+      <w:r>
+        <w:t>Sept 25th</w:t>
+      </w:r>
+    </w:p>
+    <w:p/>
+    <w:p>
+      <w:r>
+        <w:t xml:space="preserve">0.2 </w:t>
+      </w:r>
+      <w:r>
+        <w:t>– Oct 9th</w:t>
+      </w:r>
+    </w:p>
+    <w:p/>
+    <w:p>
+      <w:r>
+        <w:t xml:space="preserve">0.3 </w:t>
+      </w:r>
+      <w:r>
+        <w:t>– Nov 12th</w:t>
+      </w:r>
+    </w:p>
+    <w:p/>
+    <w:p>
+      <w:r>
+        <w:t xml:space="preserve">1.0 </w:t>
+      </w:r>
+      <w:r>
+        <w:t>– Nov 21th</w:t>
+      </w:r>
+    </w:p>
+    <w:p/>
+    <w:p>
+      <w:r>
+        <w:t>Each version will contain different features and will build upon each other to complete the final application.</w:t>
+      </w:r>
+    </w:p>
+    <w:p/>
+    <w:p>
+      <w:r>
+        <w:t>The system architecture will likely evolve as development is completed.</w:t>
+      </w:r>
+    </w:p>
+    <w:p/>
+    <w:p>
+      <w:pPr>
+        <w:rPr>
+          <w:b/>
+        </w:rPr>
+      </w:pPr>
+    </w:p>
+    <w:p>
+      <w:pPr>
+        <w:rPr>
+          <w:b/>
+        </w:rPr>
+      </w:pPr>
+      <w:r>
+        <w:rPr>
+          <w:b/>
+        </w:rPr>
+        <w:t>Week 4-5</w:t>
+      </w:r>
+    </w:p>
+    <w:p/>
+    <w:p>
+      <w:r>
+        <w:t xml:space="preserve">0.1 </w:t>
+      </w:r>
+      <w:r>
+        <w:t>–</w:t>
       </w:r>
       <w:r>
         <w:t xml:space="preserve"> </w:t>
       </w:r>
+      <w:r>
+        <w:rPr>
+          <w:b/>
+        </w:rPr>
+        <w:t>Sep 25th</w:t>
+      </w:r>
+    </w:p>
+    <w:p/>
+    <w:p>
+      <w:pPr>
+        <w:rPr>
+          <w:b/>
+        </w:rPr>
+      </w:pPr>
+      <w:r>
+        <w:rPr>
+          <w:b/>
+        </w:rPr>
+        <w:t>Vince</w:t>
+      </w:r>
+      <w:r>
+        <w:rPr>
+          <w:b/>
+        </w:rPr>
+        <w:t xml:space="preserve"> &amp; Jan</w:t>
+      </w:r>
+    </w:p>
+    <w:p>
+      <w:pPr>
+        <w:tabs>
+          <w:tab w:val="left" w:pos="540"/>
+          <w:tab w:val="left" w:pos="630"/>
+        </w:tabs>
+      </w:pPr>
+      <w:r>
+        <w:t xml:space="preserve"> </w:t>
+      </w:r>
+      <w:r>
+        <w:tab/>
+        <w:t xml:space="preserve">- </w:t>
+      </w:r>
+      <w:r>
+        <w:t>Design</w:t>
+      </w:r>
+      <w:r>
+        <w:t xml:space="preserve"> and Develop</w:t>
+      </w:r>
+      <w:r>
+        <w:t xml:space="preserve"> CSS Style Sheets for Look and Feel of </w:t>
+      </w:r>
       <w:proofErr w:type="spellStart"/>
       <w:r>
-        <w:t>TomCat</w:t>
+        <w:t>BlogShare</w:t>
       </w:r>
       <w:proofErr w:type="spellEnd"/>
       <w:r>
-        <w:t xml:space="preserve"> 8.0</w:t>
-      </w:r>
-    </w:p>
-    <w:p/>
-    <w:p/>
-    <w:p>
+        <w:t>.</w:t>
+      </w:r>
+    </w:p>
+    <w:p>
+      <w:pPr>
+        <w:rPr>
+          <w:b/>
+        </w:rPr>
+      </w:pPr>
+      <w:r>
+        <w:rPr>
+          <w:b/>
+        </w:rPr>
+        <w:t>Derek</w:t>
+      </w:r>
+    </w:p>
+    <w:p>
+      <w:r>
+        <w:rPr>
+          <w:b/>
+        </w:rPr>
+        <w:t xml:space="preserve">          </w:t>
+      </w:r>
+      <w:r>
+        <w:t xml:space="preserve"> - </w:t>
+      </w:r>
+      <w:r>
+        <w:t>Design relational model representing database architecture needed.</w:t>
+      </w:r>
+    </w:p>
+    <w:p/>
+    <w:p>
+      <w:pPr>
+        <w:rPr>
+          <w:b/>
+        </w:rPr>
+      </w:pPr>
+      <w:r>
+        <w:rPr>
+          <w:b/>
+        </w:rPr>
+        <w:t xml:space="preserve">Vince &amp; </w:t>
+      </w:r>
+      <w:r>
+        <w:rPr>
+          <w:b/>
+        </w:rPr>
+        <w:t>Jan</w:t>
+      </w:r>
+      <w:r>
+        <w:rPr>
+          <w:b/>
+        </w:rPr>
+        <w:t xml:space="preserve"> &amp; Derek</w:t>
+      </w:r>
+    </w:p>
+    <w:p>
+      <w:r>
+        <w:t xml:space="preserve">          </w:t>
+      </w:r>
+      <w:r>
+        <w:t xml:space="preserve"> -</w:t>
+      </w:r>
+      <w:r>
+        <w:t xml:space="preserve"> De</w:t>
+      </w:r>
+      <w:r>
+        <w:t>sign</w:t>
+      </w:r>
+      <w:r>
+        <w:t xml:space="preserve"> and Develop static</w:t>
+      </w:r>
+      <w:r>
+        <w:t xml:space="preserve"> .html</w:t>
+      </w:r>
+      <w:r>
+        <w:t xml:space="preserve"> versions of </w:t>
+      </w:r>
+      <w:r>
+        <w:t>web pages.</w:t>
+      </w:r>
+      <w:r>
+        <w:t xml:space="preserve"> </w:t>
+      </w:r>
+    </w:p>
+    <w:p/>
+    <w:p>
+      <w:pPr>
+        <w:rPr>
+          <w:b/>
+        </w:rPr>
+      </w:pPr>
+    </w:p>
+    <w:p>
+      <w:pPr>
+        <w:rPr>
+          <w:b/>
+        </w:rPr>
+      </w:pPr>
+    </w:p>
+    <w:p>
+      <w:pPr>
+        <w:rPr>
+          <w:b/>
+        </w:rPr>
+      </w:pPr>
+    </w:p>
+    <w:p>
+      <w:pPr>
+        <w:rPr>
+          <w:b/>
+        </w:rPr>
+      </w:pPr>
+    </w:p>
+    <w:p>
+      <w:pPr>
+        <w:rPr>
+          <w:b/>
+        </w:rPr>
+      </w:pPr>
+    </w:p>
+    <w:p>
+      <w:pPr>
+        <w:rPr>
+          <w:b/>
+        </w:rPr>
+      </w:pPr>
+    </w:p>
+    <w:p>
+      <w:pPr>
+        <w:rPr>
+          <w:b/>
+        </w:rPr>
+      </w:pPr>
+    </w:p>
+    <w:p>
+      <w:pPr>
+        <w:rPr>
+          <w:b/>
+        </w:rPr>
+      </w:pPr>
+    </w:p>
+    <w:p>
+      <w:pPr>
+        <w:rPr>
+          <w:b/>
+        </w:rPr>
+      </w:pPr>
+    </w:p>
+    <w:p>
+      <w:pPr>
+        <w:rPr>
+          <w:b/>
+        </w:rPr>
+      </w:pPr>
+    </w:p>
+    <w:p>
+      <w:pPr>
+        <w:rPr>
+          <w:b/>
+        </w:rPr>
+      </w:pPr>
+    </w:p>
+    <w:p>
+      <w:pPr>
+        <w:rPr>
+          <w:b/>
+        </w:rPr>
+      </w:pPr>
+      <w:r>
+        <w:rPr>
+          <w:b/>
+        </w:rPr>
+        <w:t>Week</w:t>
+      </w:r>
+      <w:r>
+        <w:rPr>
+          <w:b/>
+        </w:rPr>
+        <w:t xml:space="preserve"> 6</w:t>
+      </w:r>
+    </w:p>
+    <w:p/>
+    <w:p>
+      <w:pPr>
+        <w:rPr>
+          <w:b/>
+        </w:rPr>
+      </w:pPr>
+      <w:r>
+        <w:t xml:space="preserve">0.2 </w:t>
+      </w:r>
+      <w:r>
+        <w:t>–</w:t>
+      </w:r>
+      <w:r>
+        <w:t xml:space="preserve"> </w:t>
+      </w:r>
+      <w:r>
+        <w:rPr>
+          <w:b/>
+        </w:rPr>
+        <w:t>Oct 9</w:t>
+      </w:r>
+    </w:p>
+    <w:p>
+      <w:pPr>
+        <w:rPr>
+          <w:b/>
+        </w:rPr>
+      </w:pPr>
+      <w:r>
+        <w:rPr>
+          <w:b/>
+        </w:rPr>
+        <w:t>Jan</w:t>
+      </w:r>
+      <w:r>
+        <w:rPr>
+          <w:b/>
+        </w:rPr>
+        <w:t xml:space="preserve">       </w:t>
+      </w:r>
+      <w:r>
+        <w:rPr>
+          <w:b/>
+        </w:rPr>
+        <w:t xml:space="preserve"> </w:t>
+      </w:r>
+    </w:p>
+    <w:p>
+      <w:r>
+        <w:t xml:space="preserve">        </w:t>
+      </w:r>
+      <w:r>
+        <w:t>- Bug fixes with static .html</w:t>
+      </w:r>
+      <w:r>
+        <w:t xml:space="preserve"> version</w:t>
+      </w:r>
+      <w:r>
+        <w:t xml:space="preserve"> of web pages.</w:t>
+      </w:r>
+    </w:p>
+    <w:p>
+      <w:r>
+        <w:t xml:space="preserve">      </w:t>
+      </w:r>
+    </w:p>
+    <w:p>
+      <w:pPr>
+        <w:rPr>
+          <w:b/>
+        </w:rPr>
+      </w:pPr>
+      <w:r>
+        <w:rPr>
+          <w:b/>
+        </w:rPr>
+        <w:t xml:space="preserve"> Jan &amp; Vince</w:t>
+      </w:r>
+      <w:r>
+        <w:rPr>
+          <w:b/>
+        </w:rPr>
+        <w:t>&amp; Derek</w:t>
+      </w:r>
+    </w:p>
+    <w:p>
+      <w:pPr>
+        <w:ind w:firstLine="360"/>
+      </w:pPr>
+      <w:r>
+        <w:t xml:space="preserve"> </w:t>
+      </w:r>
+      <w:r>
+        <w:t xml:space="preserve">- </w:t>
+      </w:r>
+      <w:r>
+        <w:t xml:space="preserve">Design and Develop </w:t>
+      </w:r>
+      <w:r>
+        <w:t xml:space="preserve">basic </w:t>
+      </w:r>
+      <w:r>
+        <w:t>dynamic content of we</w:t>
+      </w:r>
+      <w:r>
+        <w:t>b pages</w:t>
+      </w:r>
+      <w:r>
+        <w:t xml:space="preserve"> </w:t>
+      </w:r>
+    </w:p>
+    <w:p>
+      <w:r>
+        <w:tab/>
+        <w:t>(Cre</w:t>
+      </w:r>
+      <w:r>
+        <w:t>ate users, create blogs/posts</w:t>
+      </w:r>
+      <w:proofErr w:type="gramStart"/>
+      <w:r>
+        <w:t xml:space="preserve">,  </w:t>
+      </w:r>
+      <w:r>
+        <w:t>con</w:t>
+      </w:r>
+      <w:r>
+        <w:t>figure</w:t>
+      </w:r>
+      <w:proofErr w:type="gramEnd"/>
+      <w:r>
+        <w:t xml:space="preserve"> blog/post settings , </w:t>
+      </w:r>
       <w:proofErr w:type="spellStart"/>
       <w:r>
-        <w:t>BlogShare’s</w:t>
+        <w:t>etc</w:t>
       </w:r>
       <w:proofErr w:type="spellEnd"/>
       <w:r>
-        <w:t xml:space="preserve"> content, user credentials and associated data will be stored in a </w:t>
-      </w:r>
-    </w:p>
-    <w:p>
-      <w:r>
-        <w:t>MYSQL database</w:t>
-      </w:r>
-      <w:r>
-        <w:t xml:space="preserve"> named </w:t>
-      </w:r>
-      <w:proofErr w:type="spellStart"/>
-      <w:r>
-        <w:t>BlogShareData</w:t>
-      </w:r>
-      <w:proofErr w:type="spellEnd"/>
-      <w:r>
-        <w:t>.</w:t>
-      </w:r>
-      <w:r>
-        <w:t xml:space="preserve"> </w:t>
-      </w:r>
-    </w:p>
-    <w:p/>
-    <w:p>
-      <w:r>
-        <w:t>The database tables needed t</w:t>
-      </w:r>
-      <w:r>
-        <w:t>o</w:t>
-      </w:r>
-      <w:r>
-        <w:t xml:space="preserve"> represent the data to be stored are. </w:t>
-      </w:r>
-    </w:p>
-    <w:p/>
-    <w:p>
-      <w:r>
-        <w:t>- Users</w:t>
-      </w:r>
-    </w:p>
-    <w:p>
-      <w:r>
-        <w:t>- Blogs</w:t>
-      </w:r>
-    </w:p>
-    <w:p>
-      <w:r>
-        <w:t xml:space="preserve">- </w:t>
-      </w:r>
-      <w:proofErr w:type="spellStart"/>
-      <w:r>
-        <w:t>User_Blogs</w:t>
-      </w:r>
-      <w:proofErr w:type="spellEnd"/>
-    </w:p>
-    <w:p>
-      <w:r>
-        <w:t xml:space="preserve"> - Posts</w:t>
-      </w:r>
-    </w:p>
-    <w:p>
-      <w:r>
-        <w:t xml:space="preserve">- </w:t>
-      </w:r>
-      <w:proofErr w:type="spellStart"/>
-      <w:r>
-        <w:t>User_Posts</w:t>
-      </w:r>
-      <w:proofErr w:type="spellEnd"/>
-    </w:p>
-    <w:p>
-      <w:r>
-        <w:t>- Edits</w:t>
-      </w:r>
-    </w:p>
-    <w:p>
-      <w:r>
-        <w:t xml:space="preserve">- </w:t>
-      </w:r>
-      <w:proofErr w:type="spellStart"/>
-      <w:r>
-        <w:t>User_Edits</w:t>
-      </w:r>
-      <w:proofErr w:type="spellEnd"/>
-    </w:p>
-    <w:p/>
-    <w:p>
-      <w:r>
-        <w:t>The cardinality of these tables is:</w:t>
-      </w:r>
-    </w:p>
-    <w:p/>
-    <w:p>
-      <w:r>
-        <w:t>ZERO or MANY</w:t>
-      </w:r>
-      <w:r>
-        <w:rPr>
-          <w:i/>
-        </w:rPr>
-        <w:t xml:space="preserve"> Users</w:t>
-      </w:r>
-      <w:r>
-        <w:t xml:space="preserve"> author</w:t>
-      </w:r>
-      <w:r>
-        <w:t xml:space="preserve"> make ZERO or MANY </w:t>
-      </w:r>
-      <w:r>
-        <w:rPr>
-          <w:i/>
-        </w:rPr>
-        <w:t>Blogs</w:t>
-      </w:r>
-    </w:p>
-    <w:p>
-      <w:r>
-        <w:t xml:space="preserve">ONE </w:t>
-      </w:r>
-      <w:r>
-        <w:rPr>
-          <w:i/>
-        </w:rPr>
-        <w:t>Blog</w:t>
-      </w:r>
-      <w:r>
-        <w:t xml:space="preserve"> is authored by ONE and ONLY ONE </w:t>
-      </w:r>
-      <w:r>
-        <w:rPr>
-          <w:i/>
-        </w:rPr>
-        <w:t>User</w:t>
-      </w:r>
-    </w:p>
-    <w:p/>
-    <w:p>
-      <w:r>
-        <w:t xml:space="preserve">ZERO or MANY </w:t>
-      </w:r>
-      <w:r>
-        <w:rPr>
-          <w:i/>
-        </w:rPr>
-        <w:t>Users</w:t>
-      </w:r>
-      <w:r>
-        <w:t xml:space="preserve"> may create</w:t>
-      </w:r>
-      <w:r>
-        <w:t xml:space="preserve"> ZERO or MANY </w:t>
-      </w:r>
-      <w:r>
-        <w:rPr>
-          <w:i/>
-        </w:rPr>
-        <w:t>Posts</w:t>
-      </w:r>
-    </w:p>
-    <w:p>
-      <w:r>
-        <w:t xml:space="preserve">ONE </w:t>
-      </w:r>
-      <w:r>
-        <w:rPr>
-          <w:i/>
-        </w:rPr>
-        <w:t>P</w:t>
-      </w:r>
-      <w:r>
-        <w:rPr>
-          <w:i/>
-        </w:rPr>
-        <w:t>ost</w:t>
-      </w:r>
-      <w:r>
-        <w:t xml:space="preserve"> is created</w:t>
-      </w:r>
-      <w:r>
-        <w:t xml:space="preserve"> by ONE or MANY </w:t>
-      </w:r>
-      <w:r>
-        <w:rPr>
-          <w:i/>
-        </w:rPr>
-        <w:t>U</w:t>
-      </w:r>
-      <w:r>
-        <w:rPr>
-          <w:i/>
-        </w:rPr>
-        <w:t>sers</w:t>
-      </w:r>
-    </w:p>
-    <w:p/>
-    <w:p>
-      <w:r>
-        <w:t xml:space="preserve">ZERO or MANY </w:t>
-      </w:r>
-      <w:r>
-        <w:rPr>
-          <w:i/>
-        </w:rPr>
-        <w:t>Users</w:t>
-      </w:r>
-      <w:r>
-        <w:t xml:space="preserve"> may make ZERO or MANY </w:t>
-      </w:r>
-      <w:r>
-        <w:rPr>
-          <w:i/>
-        </w:rPr>
-        <w:t>Edits</w:t>
-      </w:r>
-    </w:p>
-    <w:p>
-      <w:r>
-        <w:t xml:space="preserve">ONE </w:t>
-      </w:r>
-      <w:r>
-        <w:rPr>
-          <w:i/>
-        </w:rPr>
-        <w:t>E</w:t>
-      </w:r>
-      <w:r>
-        <w:rPr>
-          <w:i/>
-        </w:rPr>
-        <w:t>dit</w:t>
-      </w:r>
-      <w:r>
-        <w:t xml:space="preserve"> is made my ONE and ONLY ONE </w:t>
-      </w:r>
-      <w:r>
-        <w:rPr>
-          <w:i/>
-        </w:rPr>
-        <w:t>User</w:t>
-      </w:r>
-    </w:p>
-    <w:p/>
-    <w:p>
-      <w:r>
-        <w:t xml:space="preserve">ONE </w:t>
-      </w:r>
-      <w:r>
-        <w:rPr>
-          <w:i/>
-        </w:rPr>
-        <w:t>Blog</w:t>
-      </w:r>
-      <w:r>
-        <w:t xml:space="preserve"> may contain ONE or MANY </w:t>
-      </w:r>
-      <w:r>
-        <w:rPr>
-          <w:i/>
-        </w:rPr>
-        <w:t>Posts</w:t>
-      </w:r>
-    </w:p>
-    <w:p>
-      <w:r>
-        <w:t xml:space="preserve">ONE </w:t>
-      </w:r>
-      <w:r>
-        <w:rPr>
-          <w:i/>
-        </w:rPr>
-        <w:t>Post</w:t>
-      </w:r>
-      <w:r>
-        <w:t xml:space="preserve"> is contained in ONE and ONLY ONE </w:t>
-      </w:r>
-      <w:r>
-        <w:rPr>
-          <w:i/>
-        </w:rPr>
-        <w:t>Blog</w:t>
-      </w:r>
-    </w:p>
-    <w:p/>
-    <w:p>
-      <w:r>
-        <w:t xml:space="preserve">ONE </w:t>
-      </w:r>
-      <w:r>
-        <w:rPr>
-          <w:i/>
-        </w:rPr>
-        <w:t>Blog</w:t>
-      </w:r>
-      <w:r>
-        <w:t xml:space="preserve"> may have ZERO or MANY </w:t>
-      </w:r>
-      <w:r>
-        <w:rPr>
-          <w:i/>
-        </w:rPr>
-        <w:t>Edits</w:t>
-      </w:r>
-    </w:p>
-    <w:p>
-      <w:r>
-        <w:t xml:space="preserve">ONE </w:t>
-      </w:r>
-      <w:r>
-        <w:rPr>
-          <w:i/>
-        </w:rPr>
-        <w:t>Edit</w:t>
-      </w:r>
-      <w:r>
-        <w:t xml:space="preserve"> is applied to ONE and ONLY ONE </w:t>
-      </w:r>
-      <w:r>
-        <w:rPr>
-          <w:i/>
-        </w:rPr>
-        <w:t>Blog</w:t>
-      </w:r>
-    </w:p>
-    <w:p/>
-    <w:p>
-      <w:r>
-        <w:t xml:space="preserve">ONE </w:t>
-      </w:r>
-      <w:r>
-        <w:rPr>
-          <w:i/>
-        </w:rPr>
-        <w:t>Blog</w:t>
-      </w:r>
-      <w:r>
-        <w:t xml:space="preserve"> can be</w:t>
-      </w:r>
-      <w:r>
-        <w:t xml:space="preserve"> edited by ONE and ONLY ONE </w:t>
-      </w:r>
-      <w:r>
-        <w:rPr>
-          <w:i/>
-        </w:rPr>
-        <w:t>User</w:t>
-      </w:r>
-    </w:p>
-    <w:p>
-      <w:pPr>
-        <w:rPr>
-          <w:i/>
-        </w:rPr>
-      </w:pPr>
-      <w:r>
-        <w:t>ONE</w:t>
-      </w:r>
-      <w:r>
-        <w:rPr>
-          <w:i/>
-        </w:rPr>
-        <w:t xml:space="preserve"> User</w:t>
-      </w:r>
-      <w:r>
-        <w:t xml:space="preserve"> can</w:t>
-      </w:r>
-      <w:r>
-        <w:t xml:space="preserve"> edit ZERO or MANY </w:t>
-      </w:r>
-      <w:r>
-        <w:rPr>
-          <w:i/>
-        </w:rPr>
-        <w:t>Blogs</w:t>
-      </w:r>
-    </w:p>
-    <w:p/>
-    <w:p>
-      <w:r>
-        <w:t xml:space="preserve">ONE </w:t>
-      </w:r>
-      <w:r>
-        <w:rPr>
-          <w:i/>
-        </w:rPr>
-        <w:t>Post</w:t>
-      </w:r>
-      <w:r>
-        <w:t xml:space="preserve"> may have ZERO or MANY </w:t>
-      </w:r>
-      <w:r>
-        <w:rPr>
-          <w:i/>
-        </w:rPr>
-        <w:t>Edits</w:t>
-      </w:r>
-    </w:p>
-    <w:p>
-      <w:r>
-        <w:t xml:space="preserve">ONE </w:t>
-      </w:r>
-      <w:r>
-        <w:rPr>
-          <w:i/>
-        </w:rPr>
-        <w:t xml:space="preserve">Edit </w:t>
-      </w:r>
-      <w:r>
-        <w:t xml:space="preserve">is applied to ONE and ONLY ONE </w:t>
-      </w:r>
-      <w:r>
-        <w:rPr>
-          <w:i/>
-        </w:rPr>
-        <w:t>Post</w:t>
-      </w:r>
-    </w:p>
-    <w:p/>
-    <w:p>
-      <w:r>
-        <w:t xml:space="preserve">ONE </w:t>
-      </w:r>
-      <w:r>
-        <w:rPr>
-          <w:i/>
-        </w:rPr>
-        <w:t>Post</w:t>
-      </w:r>
-      <w:r>
-        <w:t xml:space="preserve"> may be edited by ONE or MANY </w:t>
-      </w:r>
-      <w:r>
-        <w:rPr>
-          <w:i/>
-        </w:rPr>
-        <w:t>Users</w:t>
-      </w:r>
-    </w:p>
-    <w:p>
-      <w:r>
-        <w:t xml:space="preserve">ONE </w:t>
-      </w:r>
-      <w:r>
-        <w:rPr>
-          <w:i/>
-        </w:rPr>
-        <w:t>User</w:t>
-      </w:r>
-      <w:r>
-        <w:t xml:space="preserve"> may edit ONE or MANY </w:t>
-      </w:r>
-      <w:r>
-        <w:rPr>
-          <w:i/>
-        </w:rPr>
-        <w:t>Posts</w:t>
-      </w:r>
-    </w:p>
-    <w:p/>
-    <w:p/>
-    <w:p/>
-    <w:p/>
-    <w:p/>
-    <w:p/>
-    <w:p/>
-    <w:p/>
-    <w:p>
-      <w:r>
-        <w:t>The program will be delivered in four versions</w:t>
-      </w:r>
-      <w:r>
-        <w:t xml:space="preserve">, on the following dates. </w:t>
-      </w:r>
-    </w:p>
-    <w:p/>
-    <w:p>
-      <w:r>
-        <w:t xml:space="preserve">0.1 </w:t>
-      </w:r>
-      <w:proofErr w:type="gramStart"/>
-      <w:r>
-        <w:t xml:space="preserve">- </w:t>
-      </w:r>
-      <w:r>
-        <w:t xml:space="preserve"> </w:t>
-      </w:r>
-      <w:r>
-        <w:t>Sept</w:t>
-      </w:r>
-      <w:proofErr w:type="gramEnd"/>
-      <w:r>
-        <w:t xml:space="preserve"> 25th</w:t>
-      </w:r>
-    </w:p>
-    <w:p/>
-    <w:p>
-      <w:r>
-        <w:t xml:space="preserve">0.2 </w:t>
-      </w:r>
-      <w:r>
-        <w:t>– Oct 9th</w:t>
-      </w:r>
-    </w:p>
-    <w:p/>
-    <w:p>
-      <w:r>
-        <w:t xml:space="preserve">0.3 </w:t>
-      </w:r>
-      <w:r>
-        <w:t>– Nov 12th</w:t>
-      </w:r>
-    </w:p>
-    <w:p/>
-    <w:p>
-      <w:r>
-        <w:t xml:space="preserve">1.0 </w:t>
-      </w:r>
-      <w:r>
-        <w:t>– Nov 21th????</w:t>
-      </w:r>
-    </w:p>
-    <w:p/>
-    <w:p>
-      <w:r>
-        <w:t>Each version will contain different features and will build upon each other to complete the final application. The system architecture will likely evolve as development is completed.</w:t>
-      </w:r>
-    </w:p>
-    <w:p/>
-    <w:p>
-      <w:pPr>
-        <w:rPr>
-          <w:b/>
-        </w:rPr>
-      </w:pPr>
-      <w:r>
-        <w:rPr>
-          <w:b/>
-        </w:rPr>
-        <w:t>Week 4-5</w:t>
-      </w:r>
-    </w:p>
-    <w:p/>
-    <w:p>
-      <w:r>
-        <w:t xml:space="preserve">0.1 </w:t>
-      </w:r>
-      <w:r>
-        <w:t>–</w:t>
-      </w:r>
-      <w:r>
-        <w:t xml:space="preserve"> </w:t>
-      </w:r>
-      <w:r>
-        <w:rPr>
-          <w:b/>
-        </w:rPr>
-        <w:t>Sep 25th</w:t>
-      </w:r>
-    </w:p>
-    <w:p/>
-    <w:p>
-      <w:r>
-        <w:t>*</w:t>
-      </w:r>
-      <w:r>
-        <w:t>Vince</w:t>
-      </w:r>
-      <w:r>
-        <w:t xml:space="preserve"> &amp; Jan</w:t>
-      </w:r>
-      <w:r>
-        <w:t xml:space="preserve"> </w:t>
-      </w:r>
-      <w:r>
-        <w:t>- Design</w:t>
-      </w:r>
-      <w:r>
-        <w:t xml:space="preserve"> and Develop</w:t>
-      </w:r>
-      <w:r>
-        <w:t xml:space="preserve"> CSS Style Sheets for Look and Feel of </w:t>
-      </w:r>
-      <w:proofErr w:type="spellStart"/>
-      <w:r>
-        <w:t>BlogShare</w:t>
-      </w:r>
-      <w:proofErr w:type="spellEnd"/>
-    </w:p>
-    <w:p>
-      <w:r>
-        <w:t xml:space="preserve">* </w:t>
-      </w:r>
-      <w:r>
-        <w:t>Vince &amp; Derek &amp; Jan</w:t>
-      </w:r>
-      <w:r>
-        <w:t xml:space="preserve"> -</w:t>
-      </w:r>
-      <w:r>
-        <w:t xml:space="preserve"> De</w:t>
-      </w:r>
-      <w:r>
-        <w:t>sign</w:t>
-      </w:r>
-      <w:r>
-        <w:t xml:space="preserve"> and Develop static</w:t>
-      </w:r>
-      <w:r>
-        <w:t xml:space="preserve"> versions of </w:t>
-      </w:r>
-      <w:r>
-        <w:t>web pages.</w:t>
-      </w:r>
-      <w:r>
-        <w:t xml:space="preserve"> </w:t>
-      </w:r>
-    </w:p>
-    <w:p>
-      <w:r>
-        <w:t xml:space="preserve">* </w:t>
-      </w:r>
-      <w:r>
-        <w:t xml:space="preserve">Derek </w:t>
-      </w:r>
-      <w:r>
-        <w:t xml:space="preserve">- </w:t>
-      </w:r>
-      <w:r>
-        <w:t>Design relational model of Data Base Architecture.</w:t>
-      </w:r>
-    </w:p>
-    <w:p/>
-    <w:p>
-      <w:pPr>
-        <w:rPr>
-          <w:b/>
-        </w:rPr>
-      </w:pPr>
-      <w:r>
-        <w:rPr>
-          <w:b/>
-        </w:rPr>
-        <w:t>Week</w:t>
-      </w:r>
-      <w:r>
-        <w:rPr>
-          <w:b/>
-        </w:rPr>
-        <w:t xml:space="preserve"> 6</w:t>
-      </w:r>
-    </w:p>
-    <w:p/>
-    <w:p>
-      <w:pPr>
-        <w:rPr>
-          <w:b/>
-        </w:rPr>
-      </w:pPr>
-      <w:r>
-        <w:t xml:space="preserve">0.2 </w:t>
-      </w:r>
-      <w:r>
-        <w:t>–</w:t>
-      </w:r>
-      <w:r>
-        <w:t xml:space="preserve"> </w:t>
-      </w:r>
-      <w:r>
-        <w:rPr>
-          <w:b/>
-        </w:rPr>
-        <w:t>Oct 9</w:t>
-      </w:r>
-    </w:p>
-    <w:p>
-      <w:pPr>
-        <w:rPr>
-          <w:b/>
-        </w:rPr>
-      </w:pPr>
-      <w:r>
-        <w:rPr>
-          <w:b/>
-        </w:rPr>
-        <w:t>Vince &amp; Jan:</w:t>
+        <w:t>)</w:t>
       </w:r>
     </w:p>
     <w:p>
       <w:r>
         <w:t xml:space="preserve">       </w:t>
       </w:r>
-      <w:r>
-        <w:t xml:space="preserve"> - Bug Fixes with basic version</w:t>
-      </w:r>
-      <w:r>
-        <w:t xml:space="preserve"> of web pages.</w:t>
-      </w:r>
-    </w:p>
-    <w:p>
-      <w:r>
-        <w:t xml:space="preserve">        </w:t>
-      </w:r>
-      <w:r>
-        <w:t xml:space="preserve">- </w:t>
-      </w:r>
-      <w:r>
-        <w:t xml:space="preserve">Design and Develop </w:t>
-      </w:r>
-      <w:r>
-        <w:t xml:space="preserve">basic </w:t>
-      </w:r>
-      <w:r>
-        <w:t>dynamic content of we</w:t>
-      </w:r>
-      <w:r>
-        <w:t>b pages</w:t>
-      </w:r>
-    </w:p>
-    <w:p>
-      <w:r>
-        <w:tab/>
-        <w:t>(Create users, create blogs/posts</w:t>
-      </w:r>
-      <w:proofErr w:type="gramStart"/>
-      <w:r>
-        <w:t>,  con</w:t>
-      </w:r>
-      <w:r>
-        <w:t>figure</w:t>
-      </w:r>
-      <w:proofErr w:type="gramEnd"/>
-      <w:r>
-        <w:t xml:space="preserve"> blog/post settings , </w:t>
-      </w:r>
-      <w:proofErr w:type="spellStart"/>
-      <w:r>
-        <w:t>etc</w:t>
-      </w:r>
-      <w:proofErr w:type="spellEnd"/>
-      <w:r>
-        <w:t>)</w:t>
-      </w:r>
-    </w:p>
-    <w:p>
-      <w:r>
-        <w:t xml:space="preserve">        - </w:t>
-      </w:r>
-      <w:r>
-        <w:t>Implement basic system architecture.</w:t>
-      </w:r>
-    </w:p>
-    <w:p/>
-    <w:p>
-      <w:pPr>
-        <w:rPr>
-          <w:b/>
-        </w:rPr>
-      </w:pPr>
-      <w:r>
-        <w:rPr>
-          <w:b/>
-        </w:rPr>
-        <w:t>Derek:</w:t>
+    </w:p>
+    <w:p/>
+    <w:p>
+      <w:pPr>
+        <w:rPr>
+          <w:b/>
+        </w:rPr>
+      </w:pPr>
+      <w:r>
+        <w:rPr>
+          <w:b/>
+        </w:rPr>
+        <w:t>Derek &amp; Vince</w:t>
       </w:r>
     </w:p>
     <w:p>
@@ -1563,10 +1941,16 @@
           <w:ilvl w:val="0"/>
           <w:numId w:val="6"/>
         </w:numPr>
-        <w:ind w:left="630" w:hanging="210"/>
-      </w:pPr>
-      <w:r>
-        <w:t>Implement basic Database Architecture</w:t>
+        <w:ind w:left="630" w:hanging="270"/>
+      </w:pPr>
+      <w:r>
+        <w:t>Implement basic database a</w:t>
+      </w:r>
+      <w:r>
+        <w:t>rchitecture</w:t>
+      </w:r>
+      <w:r>
+        <w:t>, based on design.</w:t>
       </w:r>
     </w:p>
     <w:p>
@@ -1576,16 +1960,28 @@
           <w:ilvl w:val="0"/>
           <w:numId w:val="6"/>
         </w:numPr>
-        <w:ind w:left="630" w:hanging="180"/>
+        <w:ind w:left="360" w:firstLine="0"/>
       </w:pPr>
       <w:r>
         <w:t>Implement Database Connectivit</w:t>
       </w:r>
       <w:r>
-        <w:t>y between web page and database</w:t>
-      </w:r>
-    </w:p>
-    <w:p/>
+        <w:t>y between web page</w:t>
+      </w:r>
+      <w:r>
+        <w:t>s</w:t>
+      </w:r>
+      <w:r>
+        <w:t xml:space="preserve"> and database</w:t>
+      </w:r>
+    </w:p>
+    <w:p>
+      <w:pPr>
+        <w:rPr>
+          <w:b/>
+        </w:rPr>
+      </w:pPr>
+    </w:p>
     <w:p>
       <w:pPr>
         <w:rPr>
@@ -1659,13 +2055,14 @@
     <w:p>
       <w:r>
         <w:tab/>
-        <w:t>- Issue tracking and reporting on search, users/</w:t>
-      </w:r>
-      <w:proofErr w:type="spellStart"/>
-      <w:r>
-        <w:t>userprofiles</w:t>
-      </w:r>
-      <w:proofErr w:type="spellEnd"/>
+        <w:t>- Issue tracking and reporting on search, users/user</w:t>
+      </w:r>
+      <w:r>
+        <w:t xml:space="preserve"> </w:t>
+      </w:r>
+      <w:r>
+        <w:t>profiles</w:t>
+      </w:r>
     </w:p>
     <w:p>
       <w:pPr>
@@ -1707,7 +2104,6 @@
         <w:rPr>
           <w:b/>
         </w:rPr>
-        <w:lastRenderedPageBreak/>
         <w:t>Derek:</w:t>
       </w:r>
     </w:p>
@@ -1795,7 +2191,7 @@
         <w:rPr>
           <w:b/>
         </w:rPr>
-        <w:t>Jan:</w:t>
+        <w:t>Jan &amp; Vince</w:t>
       </w:r>
     </w:p>
     <w:p>
@@ -1868,11 +2264,18 @@
           <w:b/>
         </w:rPr>
       </w:pPr>
-      <w:r>
-        <w:rPr>
-          <w:b/>
-        </w:rPr>
-        <w:t>Vince:</w:t>
+    </w:p>
+    <w:p>
+      <w:pPr>
+        <w:rPr>
+          <w:b/>
+        </w:rPr>
+      </w:pPr>
+      <w:r>
+        <w:rPr>
+          <w:b/>
+        </w:rPr>
+        <w:t>Vince &amp; Jan &amp; Derek</w:t>
       </w:r>
     </w:p>
     <w:p>
@@ -1883,11 +2286,17 @@
     <w:p>
       <w:r>
         <w:tab/>
-        <w:t>(Edit contents of post, build edit history</w:t>
+        <w:t xml:space="preserve">(Edit contents of post, build </w:t>
+      </w:r>
+      <w:r>
+        <w:t>edit history</w:t>
       </w:r>
       <w:proofErr w:type="gramStart"/>
       <w:r>
-        <w:t>,  remove</w:t>
+        <w:t xml:space="preserve">, </w:t>
+      </w:r>
+      <w:r>
+        <w:t xml:space="preserve"> remove</w:t>
       </w:r>
       <w:proofErr w:type="gramEnd"/>
       <w:r>
@@ -1905,10 +2314,53 @@
           <w:b/>
         </w:rPr>
       </w:pPr>
-      <w:r>
-        <w:rPr>
-          <w:b/>
-        </w:rPr>
+    </w:p>
+    <w:p>
+      <w:pPr>
+        <w:rPr>
+          <w:b/>
+        </w:rPr>
+      </w:pPr>
+    </w:p>
+    <w:p>
+      <w:pPr>
+        <w:rPr>
+          <w:b/>
+        </w:rPr>
+      </w:pPr>
+    </w:p>
+    <w:p>
+      <w:pPr>
+        <w:rPr>
+          <w:b/>
+        </w:rPr>
+      </w:pPr>
+    </w:p>
+    <w:p>
+      <w:pPr>
+        <w:rPr>
+          <w:b/>
+        </w:rPr>
+      </w:pPr>
+    </w:p>
+    <w:p>
+      <w:pPr>
+        <w:rPr>
+          <w:b/>
+        </w:rPr>
+      </w:pPr>
+    </w:p>
+    <w:p>
+      <w:pPr>
+        <w:rPr>
+          <w:b/>
+        </w:rPr>
+      </w:pPr>
+      <w:r>
+        <w:rPr>
+          <w:b/>
+        </w:rPr>
+        <w:lastRenderedPageBreak/>
         <w:t xml:space="preserve">Week 12 </w:t>
       </w:r>
       <w:r>
@@ -1939,20 +2391,33 @@
         <w:rPr>
           <w:b/>
         </w:rPr>
-        <w:t>November 27</w:t>
-      </w:r>
-    </w:p>
-    <w:p>
-      <w:pPr>
-        <w:rPr>
-          <w:b/>
-        </w:rPr>
-      </w:pPr>
-      <w:r>
-        <w:rPr>
-          <w:b/>
-        </w:rPr>
-        <w:t>Jan:</w:t>
+        <w:t>November 21</w:t>
+      </w:r>
+    </w:p>
+    <w:p>
+      <w:pPr>
+        <w:rPr>
+          <w:b/>
+        </w:rPr>
+      </w:pPr>
+    </w:p>
+    <w:p>
+      <w:pPr>
+        <w:rPr>
+          <w:b/>
+        </w:rPr>
+      </w:pPr>
+      <w:r>
+        <w:rPr>
+          <w:b/>
+        </w:rPr>
+        <w:t>Jan &amp; Vince</w:t>
+      </w:r>
+      <w:r>
+        <w:rPr>
+          <w:b/>
+        </w:rPr>
+        <w:t xml:space="preserve"> &amp; Derek</w:t>
       </w:r>
     </w:p>
     <w:p>
@@ -1964,28 +2429,10 @@
         </w:numPr>
       </w:pPr>
       <w:r>
-        <w:t xml:space="preserve">Bug </w:t>
-      </w:r>
-      <w:proofErr w:type="gramStart"/>
-      <w:r>
-        <w:t>Fixes</w:t>
-      </w:r>
-      <w:proofErr w:type="gramEnd"/>
-      <w:r>
-        <w:t xml:space="preserve"> with content of pages. </w:t>
-      </w:r>
-    </w:p>
-    <w:p>
-      <w:pPr>
-        <w:rPr>
-          <w:b/>
-        </w:rPr>
-      </w:pPr>
-      <w:r>
-        <w:rPr>
-          <w:b/>
-        </w:rPr>
-        <w:t>Derek:</w:t>
+        <w:t>Bug f</w:t>
+      </w:r>
+      <w:r>
+        <w:t xml:space="preserve">ixes with content of pages. </w:t>
       </w:r>
     </w:p>
     <w:p>
@@ -1997,31 +2444,13 @@
         </w:numPr>
       </w:pPr>
       <w:r>
-        <w:t xml:space="preserve">Bug </w:t>
-      </w:r>
-      <w:proofErr w:type="gramStart"/>
-      <w:r>
-        <w:t>Fixes</w:t>
-      </w:r>
-      <w:proofErr w:type="gramEnd"/>
-      <w:r>
-        <w:t xml:space="preserve"> with database a</w:t>
+        <w:t>Bug f</w:t>
+      </w:r>
+      <w:r>
+        <w:t>ixes with database a</w:t>
       </w:r>
       <w:r>
         <w:t>rchitecture.</w:t>
-      </w:r>
-    </w:p>
-    <w:p>
-      <w:pPr>
-        <w:rPr>
-          <w:b/>
-        </w:rPr>
-      </w:pPr>
-      <w:r>
-        <w:rPr>
-          <w:b/>
-        </w:rPr>
-        <w:t>Vince:</w:t>
       </w:r>
     </w:p>
     <w:p>
@@ -2033,30 +2462,110 @@
         </w:numPr>
       </w:pPr>
       <w:r>
-        <w:t xml:space="preserve">Bug </w:t>
-      </w:r>
+        <w:t>Bug f</w:t>
+      </w:r>
+      <w:r>
+        <w:t>ixes with system a</w:t>
+      </w:r>
+      <w:r>
+        <w:t>rchitecture.</w:t>
+      </w:r>
+    </w:p>
+    <w:p>
+      <w:r>
+        <w:t xml:space="preserve">      </w:t>
+      </w:r>
+    </w:p>
+    <w:p/>
+    <w:p>
+      <w:r>
+        <w:t xml:space="preserve">Each member is responsible for the following aspects of system documentation. </w:t>
+      </w:r>
+    </w:p>
+    <w:p/>
+    <w:p>
+      <w:r>
+        <w:rPr>
+          <w:b/>
+        </w:rPr>
+        <w:t>Jan</w:t>
+      </w:r>
+      <w:r>
+        <w:t xml:space="preserve"> – Issue tracking via Pivotal Tracker.</w:t>
+      </w:r>
+    </w:p>
+    <w:p>
+      <w:r>
+        <w:rPr>
+          <w:b/>
+        </w:rPr>
+        <w:t>Vince</w:t>
+      </w:r>
+      <w:r>
+        <w:t xml:space="preserve"> – Designing and maintaining System Architecture Diagram.</w:t>
+      </w:r>
+    </w:p>
+    <w:p>
       <w:proofErr w:type="gramStart"/>
       <w:r>
-        <w:t>Fixes</w:t>
+        <w:rPr>
+          <w:b/>
+        </w:rPr>
+        <w:t>Derek</w:t>
+      </w:r>
+      <w:r>
+        <w:t xml:space="preserve">  -</w:t>
       </w:r>
       <w:proofErr w:type="gramEnd"/>
       <w:r>
-        <w:t xml:space="preserve"> with system a</w:t>
-      </w:r>
-      <w:r>
-        <w:t>rchitecture.</w:t>
-      </w:r>
-    </w:p>
-    <w:p>
-      <w:r>
-        <w:t xml:space="preserve">      </w:t>
-      </w:r>
-    </w:p>
-    <w:p/>
-    <w:p>
-      <w:r>
-        <w:t xml:space="preserve">Each member is responsible for the following aspects of system documentation. </w:t>
-      </w:r>
+        <w:t xml:space="preserve"> Entity R</w:t>
+      </w:r>
+      <w:r>
+        <w:t>elationship Dia</w:t>
+      </w:r>
+      <w:r>
+        <w:t xml:space="preserve">gram </w:t>
+      </w:r>
+      <w:r>
+        <w:t>representing</w:t>
+      </w:r>
+      <w:r>
+        <w:t xml:space="preserve"> database</w:t>
+      </w:r>
+      <w:r>
+        <w:t>.</w:t>
+      </w:r>
+      <w:r>
+        <w:t xml:space="preserve"> </w:t>
+      </w:r>
+    </w:p>
+    <w:p/>
+    <w:p>
+      <w:r>
+        <w:rPr>
+          <w:b/>
+        </w:rPr>
+        <w:t xml:space="preserve">Jan &amp; Vince &amp; Derek </w:t>
+      </w:r>
+      <w:r>
+        <w:t>–</w:t>
+      </w:r>
+      <w:r>
+        <w:t xml:space="preserve"> Design </w:t>
+      </w:r>
+      <w:r>
+        <w:t>Wireframes for Webpages</w:t>
+      </w:r>
+    </w:p>
+    <w:p>
+      <w:pPr>
+        <w:ind w:left="720" w:firstLine="720"/>
+      </w:pPr>
+      <w:r>
+        <w:t xml:space="preserve">                   Code Documentation</w:t>
+      </w:r>
+      <w:bookmarkStart w:id="0" w:name="_GoBack"/>
+      <w:bookmarkEnd w:id="0"/>
     </w:p>
     <w:sectPr>
       <w:pgSz w:w="12240" w:h="15840"/>
@@ -2069,7 +2578,7 @@
 </file>
 
 <file path=word/numbering.xml><?xml version="1.0" encoding="utf-8"?>
-<w:numbering xmlns:wpc="http://schemas.microsoft.com/office/word/2010/wordprocessingCanvas" xmlns:mc="http://schemas.openxmlformats.org/markup-compatibility/2006" xmlns:o="urn:schemas-microsoft-com:office:office" xmlns:r="http://schemas.openxmlformats.org/officeDocument/2006/relationships" xmlns:m="http://schemas.openxmlformats.org/officeDocument/2006/math" xmlns:v="urn:schemas-microsoft-com:vml" xmlns:wp14="http://schemas.microsoft.com/office/word/2010/wordprocessingDrawing" xmlns:wp="http://schemas.openxmlformats.org/drawingml/2006/wordprocessingDrawing" xmlns:w10="urn:schemas-microsoft-com:office:word" xmlns:w="http://schemas.openxmlformats.org/wordprocessingml/2006/main" xmlns:w14="http://schemas.microsoft.com/office/word/2010/wordml" xmlns:w15="http://schemas.microsoft.com/office/word/2012/wordml" xmlns:wpg="http://schemas.microsoft.com/office/word/2010/wordprocessingGroup" xmlns:wpi="http://schemas.microsoft.com/office/word/2010/wordprocessingInk" xmlns:wne="http://schemas.microsoft.com/office/word/2006/wordml" xmlns:wps="http://schemas.microsoft.com/office/word/2010/wordprocessingShape" mc:Ignorable="w14 w15 wp14">
+<w:numbering xmlns:wpc="http://schemas.microsoft.com/office/word/2010/wordprocessingCanvas" xmlns:mc="http://schemas.openxmlformats.org/markup-compatibility/2006" xmlns:o="urn:schemas-microsoft-com:office:office" xmlns:r="http://schemas.openxmlformats.org/officeDocument/2006/relationships" xmlns:m="http://schemas.openxmlformats.org/officeDocument/2006/math" xmlns:v="urn:schemas-microsoft-com:vml" xmlns:wp14="http://schemas.microsoft.com/office/word/2010/wordprocessingDrawing" xmlns:wp="http://schemas.openxmlformats.org/drawingml/2006/wordprocessingDrawing" xmlns:w10="urn:schemas-microsoft-com:office:word" xmlns:w="http://schemas.openxmlformats.org/wordprocessingml/2006/main" xmlns:w14="http://schemas.microsoft.com/office/word/2010/wordml" xmlns:wpg="http://schemas.microsoft.com/office/word/2010/wordprocessingGroup" xmlns:wpi="http://schemas.microsoft.com/office/word/2010/wordprocessingInk" xmlns:wne="http://schemas.microsoft.com/office/word/2006/wordml" xmlns:wps="http://schemas.microsoft.com/office/word/2010/wordprocessingShape" mc:Ignorable="w14 wp14">
   <w:abstractNum w:abstractNumId="0">
     <w:nsid w:val="11CC000A"/>
     <w:multiLevelType w:val="multilevel"/>
@@ -3235,7 +3744,7 @@
 </file>
 
 <file path=word/styles.xml><?xml version="1.0" encoding="utf-8"?>
-<w:styles xmlns:mc="http://schemas.openxmlformats.org/markup-compatibility/2006" xmlns:r="http://schemas.openxmlformats.org/officeDocument/2006/relationships" xmlns:w="http://schemas.openxmlformats.org/wordprocessingml/2006/main" xmlns:w14="http://schemas.microsoft.com/office/word/2010/wordml" xmlns:w15="http://schemas.microsoft.com/office/word/2012/wordml" mc:Ignorable="w14 w15">
+<w:styles xmlns:mc="http://schemas.openxmlformats.org/markup-compatibility/2006" xmlns:r="http://schemas.openxmlformats.org/officeDocument/2006/relationships" xmlns:w="http://schemas.openxmlformats.org/wordprocessingml/2006/main" xmlns:w14="http://schemas.microsoft.com/office/word/2010/wordml" mc:Ignorable="w14">
   <w:docDefaults>
     <w:rPrDefault>
       <w:rPr>
@@ -3247,369 +3756,341 @@
     </w:rPrDefault>
     <w:pPrDefault/>
   </w:docDefaults>
-  <w:latentStyles w:defLockedState="0" w:defUIPriority="99" w:defSemiHidden="0" w:defUnhideWhenUsed="0" w:defQFormat="0" w:count="371">
-    <w:lsdException w:name="Normal" w:uiPriority="0" w:qFormat="1"/>
-    <w:lsdException w:name="heading 1" w:uiPriority="9" w:qFormat="1"/>
-    <w:lsdException w:name="heading 2" w:semiHidden="1" w:uiPriority="9" w:unhideWhenUsed="1" w:qFormat="1"/>
-    <w:lsdException w:name="heading 3" w:semiHidden="1" w:uiPriority="9" w:unhideWhenUsed="1" w:qFormat="1"/>
-    <w:lsdException w:name="heading 4" w:semiHidden="1" w:uiPriority="9" w:unhideWhenUsed="1" w:qFormat="1"/>
-    <w:lsdException w:name="heading 5" w:semiHidden="1" w:uiPriority="9" w:unhideWhenUsed="1" w:qFormat="1"/>
-    <w:lsdException w:name="heading 6" w:semiHidden="1" w:uiPriority="9" w:unhideWhenUsed="1" w:qFormat="1"/>
-    <w:lsdException w:name="heading 7" w:semiHidden="1" w:uiPriority="9" w:unhideWhenUsed="1" w:qFormat="1"/>
-    <w:lsdException w:name="heading 8" w:semiHidden="1" w:uiPriority="9" w:unhideWhenUsed="1" w:qFormat="1"/>
-    <w:lsdException w:name="heading 9" w:semiHidden="1" w:uiPriority="9" w:unhideWhenUsed="1" w:qFormat="1"/>
-    <w:lsdException w:name="index 1" w:semiHidden="1" w:unhideWhenUsed="1"/>
-    <w:lsdException w:name="index 2" w:semiHidden="1" w:unhideWhenUsed="1"/>
-    <w:lsdException w:name="index 3" w:semiHidden="1" w:unhideWhenUsed="1"/>
-    <w:lsdException w:name="index 4" w:semiHidden="1" w:unhideWhenUsed="1"/>
-    <w:lsdException w:name="index 5" w:semiHidden="1" w:unhideWhenUsed="1"/>
-    <w:lsdException w:name="index 6" w:semiHidden="1" w:unhideWhenUsed="1"/>
-    <w:lsdException w:name="index 7" w:semiHidden="1" w:unhideWhenUsed="1"/>
-    <w:lsdException w:name="index 8" w:semiHidden="1" w:unhideWhenUsed="1"/>
-    <w:lsdException w:name="index 9" w:semiHidden="1" w:unhideWhenUsed="1"/>
-    <w:lsdException w:name="toc 1" w:semiHidden="1" w:uiPriority="39" w:unhideWhenUsed="1"/>
-    <w:lsdException w:name="toc 2" w:semiHidden="1" w:uiPriority="39" w:unhideWhenUsed="1"/>
-    <w:lsdException w:name="toc 3" w:semiHidden="1" w:uiPriority="39" w:unhideWhenUsed="1"/>
-    <w:lsdException w:name="toc 4" w:semiHidden="1" w:uiPriority="39" w:unhideWhenUsed="1"/>
-    <w:lsdException w:name="toc 5" w:semiHidden="1" w:uiPriority="39" w:unhideWhenUsed="1"/>
-    <w:lsdException w:name="toc 6" w:semiHidden="1" w:uiPriority="39" w:unhideWhenUsed="1"/>
-    <w:lsdException w:name="toc 7" w:semiHidden="1" w:uiPriority="39" w:unhideWhenUsed="1"/>
-    <w:lsdException w:name="toc 8" w:semiHidden="1" w:uiPriority="39" w:unhideWhenUsed="1"/>
-    <w:lsdException w:name="toc 9" w:semiHidden="1" w:uiPriority="39" w:unhideWhenUsed="1"/>
-    <w:lsdException w:name="Normal Indent" w:semiHidden="1" w:unhideWhenUsed="1"/>
-    <w:lsdException w:name="footnote text" w:semiHidden="1" w:unhideWhenUsed="1"/>
-    <w:lsdException w:name="annotation text" w:semiHidden="1" w:unhideWhenUsed="1"/>
-    <w:lsdException w:name="header" w:semiHidden="1" w:unhideWhenUsed="1"/>
-    <w:lsdException w:name="footer" w:semiHidden="1" w:unhideWhenUsed="1"/>
-    <w:lsdException w:name="index heading" w:semiHidden="1" w:unhideWhenUsed="1"/>
-    <w:lsdException w:name="caption" w:semiHidden="1" w:uiPriority="35" w:unhideWhenUsed="1" w:qFormat="1"/>
-    <w:lsdException w:name="table of figures" w:semiHidden="1" w:unhideWhenUsed="1"/>
-    <w:lsdException w:name="envelope address" w:semiHidden="1" w:unhideWhenUsed="1"/>
-    <w:lsdException w:name="envelope return" w:semiHidden="1" w:unhideWhenUsed="1"/>
-    <w:lsdException w:name="footnote reference" w:semiHidden="1" w:unhideWhenUsed="1"/>
-    <w:lsdException w:name="annotation reference" w:semiHidden="1" w:unhideWhenUsed="1"/>
-    <w:lsdException w:name="line number" w:semiHidden="1" w:unhideWhenUsed="1"/>
-    <w:lsdException w:name="page number" w:semiHidden="1" w:unhideWhenUsed="1"/>
-    <w:lsdException w:name="endnote reference" w:semiHidden="1" w:unhideWhenUsed="1"/>
-    <w:lsdException w:name="endnote text" w:semiHidden="1" w:unhideWhenUsed="1"/>
-    <w:lsdException w:name="table of authorities" w:semiHidden="1" w:unhideWhenUsed="1"/>
-    <w:lsdException w:name="macro" w:semiHidden="1" w:unhideWhenUsed="1"/>
-    <w:lsdException w:name="toa heading" w:semiHidden="1" w:unhideWhenUsed="1"/>
-    <w:lsdException w:name="List" w:semiHidden="1" w:unhideWhenUsed="1"/>
-    <w:lsdException w:name="List Bullet" w:semiHidden="1" w:unhideWhenUsed="1"/>
-    <w:lsdException w:name="List Number" w:semiHidden="1" w:unhideWhenUsed="1"/>
-    <w:lsdException w:name="List 2" w:semiHidden="1" w:unhideWhenUsed="1"/>
-    <w:lsdException w:name="List 3" w:semiHidden="1" w:unhideWhenUsed="1"/>
-    <w:lsdException w:name="List 4" w:semiHidden="1" w:unhideWhenUsed="1"/>
-    <w:lsdException w:name="List 5" w:semiHidden="1" w:unhideWhenUsed="1"/>
-    <w:lsdException w:name="List Bullet 2" w:semiHidden="1" w:unhideWhenUsed="1"/>
-    <w:lsdException w:name="List Bullet 3" w:semiHidden="1" w:unhideWhenUsed="1"/>
-    <w:lsdException w:name="List Bullet 4" w:semiHidden="1" w:unhideWhenUsed="1"/>
-    <w:lsdException w:name="List Bullet 5" w:semiHidden="1" w:unhideWhenUsed="1"/>
-    <w:lsdException w:name="List Number 2" w:semiHidden="1" w:unhideWhenUsed="1"/>
-    <w:lsdException w:name="List Number 3" w:semiHidden="1" w:unhideWhenUsed="1"/>
-    <w:lsdException w:name="List Number 4" w:semiHidden="1" w:unhideWhenUsed="1"/>
-    <w:lsdException w:name="List Number 5" w:semiHidden="1" w:unhideWhenUsed="1"/>
-    <w:lsdException w:name="Title" w:uiPriority="10" w:qFormat="1"/>
-    <w:lsdException w:name="Closing" w:semiHidden="1" w:unhideWhenUsed="1"/>
-    <w:lsdException w:name="Signature" w:semiHidden="1" w:unhideWhenUsed="1"/>
-    <w:lsdException w:name="Default Paragraph Font" w:semiHidden="1" w:uiPriority="1" w:unhideWhenUsed="1"/>
-    <w:lsdException w:name="Body Text" w:semiHidden="1" w:unhideWhenUsed="1"/>
-    <w:lsdException w:name="Body Text Indent" w:semiHidden="1" w:unhideWhenUsed="1"/>
-    <w:lsdException w:name="List Continue" w:semiHidden="1" w:unhideWhenUsed="1"/>
-    <w:lsdException w:name="List Continue 2" w:semiHidden="1" w:unhideWhenUsed="1"/>
-    <w:lsdException w:name="List Continue 3" w:semiHidden="1" w:unhideWhenUsed="1"/>
-    <w:lsdException w:name="List Continue 4" w:semiHidden="1" w:unhideWhenUsed="1"/>
-    <w:lsdException w:name="List Continue 5" w:semiHidden="1" w:unhideWhenUsed="1"/>
-    <w:lsdException w:name="Message Header" w:semiHidden="1" w:unhideWhenUsed="1"/>
-    <w:lsdException w:name="Subtitle" w:uiPriority="11" w:qFormat="1"/>
-    <w:lsdException w:name="Salutation" w:semiHidden="1" w:unhideWhenUsed="1"/>
-    <w:lsdException w:name="Date" w:semiHidden="1" w:unhideWhenUsed="1"/>
-    <w:lsdException w:name="Body Text First Indent" w:semiHidden="1" w:unhideWhenUsed="1"/>
-    <w:lsdException w:name="Body Text First Indent 2" w:semiHidden="1" w:unhideWhenUsed="1"/>
-    <w:lsdException w:name="Note Heading" w:semiHidden="1" w:unhideWhenUsed="1"/>
-    <w:lsdException w:name="Body Text 2" w:semiHidden="1" w:unhideWhenUsed="1"/>
-    <w:lsdException w:name="Body Text 3" w:semiHidden="1" w:unhideWhenUsed="1"/>
-    <w:lsdException w:name="Body Text Indent 2" w:semiHidden="1" w:unhideWhenUsed="1"/>
-    <w:lsdException w:name="Body Text Indent 3" w:semiHidden="1" w:unhideWhenUsed="1"/>
-    <w:lsdException w:name="Block Text" w:semiHidden="1" w:unhideWhenUsed="1"/>
-    <w:lsdException w:name="Hyperlink" w:semiHidden="1" w:unhideWhenUsed="1"/>
-    <w:lsdException w:name="FollowedHyperlink" w:semiHidden="1" w:unhideWhenUsed="1"/>
-    <w:lsdException w:name="Strong" w:uiPriority="22" w:qFormat="1"/>
-    <w:lsdException w:name="Emphasis" w:uiPriority="20" w:qFormat="1"/>
-    <w:lsdException w:name="Document Map" w:semiHidden="1" w:unhideWhenUsed="1"/>
-    <w:lsdException w:name="Plain Text" w:semiHidden="1" w:unhideWhenUsed="1"/>
-    <w:lsdException w:name="E-mail Signature" w:semiHidden="1" w:unhideWhenUsed="1"/>
-    <w:lsdException w:name="HTML Top of Form" w:semiHidden="1" w:unhideWhenUsed="1"/>
-    <w:lsdException w:name="HTML Bottom of Form" w:semiHidden="1" w:unhideWhenUsed="1"/>
-    <w:lsdException w:name="Normal (Web)" w:semiHidden="1" w:unhideWhenUsed="1"/>
-    <w:lsdException w:name="HTML Acronym" w:semiHidden="1" w:unhideWhenUsed="1"/>
-    <w:lsdException w:name="HTML Address" w:semiHidden="1" w:unhideWhenUsed="1"/>
-    <w:lsdException w:name="HTML Cite" w:semiHidden="1" w:unhideWhenUsed="1"/>
-    <w:lsdException w:name="HTML Code" w:semiHidden="1" w:unhideWhenUsed="1"/>
-    <w:lsdException w:name="HTML Definition" w:semiHidden="1" w:unhideWhenUsed="1"/>
-    <w:lsdException w:name="HTML Keyboard" w:semiHidden="1" w:unhideWhenUsed="1"/>
-    <w:lsdException w:name="HTML Preformatted" w:semiHidden="1" w:unhideWhenUsed="1"/>
-    <w:lsdException w:name="HTML Sample" w:semiHidden="1" w:unhideWhenUsed="1"/>
-    <w:lsdException w:name="HTML Typewriter" w:semiHidden="1" w:unhideWhenUsed="1"/>
-    <w:lsdException w:name="HTML Variable" w:semiHidden="1" w:unhideWhenUsed="1"/>
-    <w:lsdException w:name="Normal Table" w:semiHidden="1" w:unhideWhenUsed="1"/>
-    <w:lsdException w:name="annotation subject" w:semiHidden="1" w:unhideWhenUsed="1"/>
-    <w:lsdException w:name="No List" w:semiHidden="1" w:unhideWhenUsed="1"/>
-    <w:lsdException w:name="Outline List 1" w:semiHidden="1" w:unhideWhenUsed="1"/>
-    <w:lsdException w:name="Outline List 2" w:semiHidden="1" w:unhideWhenUsed="1"/>
-    <w:lsdException w:name="Outline List 3" w:semiHidden="1" w:unhideWhenUsed="1"/>
-    <w:lsdException w:name="Table Simple 1" w:semiHidden="1" w:unhideWhenUsed="1"/>
-    <w:lsdException w:name="Table Simple 2" w:semiHidden="1" w:unhideWhenUsed="1"/>
-    <w:lsdException w:name="Table Simple 3" w:semiHidden="1" w:unhideWhenUsed="1"/>
-    <w:lsdException w:name="Table Classic 1" w:semiHidden="1" w:unhideWhenUsed="1"/>
-    <w:lsdException w:name="Table Classic 2" w:semiHidden="1" w:unhideWhenUsed="1"/>
-    <w:lsdException w:name="Table Classic 3" w:semiHidden="1" w:unhideWhenUsed="1"/>
-    <w:lsdException w:name="Table Classic 4" w:semiHidden="1" w:unhideWhenUsed="1"/>
-    <w:lsdException w:name="Table Colorful 1" w:semiHidden="1" w:unhideWhenUsed="1"/>
-    <w:lsdException w:name="Table Colorful 2" w:semiHidden="1" w:unhideWhenUsed="1"/>
-    <w:lsdException w:name="Table Colorful 3" w:semiHidden="1" w:unhideWhenUsed="1"/>
-    <w:lsdException w:name="Table Columns 1" w:semiHidden="1" w:unhideWhenUsed="1"/>
-    <w:lsdException w:name="Table Columns 2" w:semiHidden="1" w:unhideWhenUsed="1"/>
-    <w:lsdException w:name="Table Columns 3" w:semiHidden="1" w:unhideWhenUsed="1"/>
-    <w:lsdException w:name="Table Columns 4" w:semiHidden="1" w:unhideWhenUsed="1"/>
-    <w:lsdException w:name="Table Columns 5" w:semiHidden="1" w:unhideWhenUsed="1"/>
-    <w:lsdException w:name="Table Grid 1" w:semiHidden="1" w:unhideWhenUsed="1"/>
-    <w:lsdException w:name="Table Grid 2" w:semiHidden="1" w:unhideWhenUsed="1"/>
-    <w:lsdException w:name="Table Grid 3" w:semiHidden="1" w:unhideWhenUsed="1"/>
-    <w:lsdException w:name="Table Grid 4" w:semiHidden="1" w:unhideWhenUsed="1"/>
-    <w:lsdException w:name="Table Grid 5" w:semiHidden="1" w:unhideWhenUsed="1"/>
-    <w:lsdException w:name="Table Grid 6" w:semiHidden="1" w:unhideWhenUsed="1"/>
-    <w:lsdException w:name="Table Grid 7" w:semiHidden="1" w:unhideWhenUsed="1"/>
-    <w:lsdException w:name="Table Grid 8" w:semiHidden="1" w:unhideWhenUsed="1"/>
-    <w:lsdException w:name="Table List 1" w:semiHidden="1" w:unhideWhenUsed="1"/>
-    <w:lsdException w:name="Table List 2" w:semiHidden="1" w:unhideWhenUsed="1"/>
-    <w:lsdException w:name="Table List 3" w:semiHidden="1" w:unhideWhenUsed="1"/>
-    <w:lsdException w:name="Table List 4" w:semiHidden="1" w:unhideWhenUsed="1"/>
-    <w:lsdException w:name="Table List 5" w:semiHidden="1" w:unhideWhenUsed="1"/>
-    <w:lsdException w:name="Table List 6" w:semiHidden="1" w:unhideWhenUsed="1"/>
-    <w:lsdException w:name="Table List 7" w:semiHidden="1" w:unhideWhenUsed="1"/>
-    <w:lsdException w:name="Table List 8" w:semiHidden="1" w:unhideWhenUsed="1"/>
-    <w:lsdException w:name="Table 3D effects 1" w:semiHidden="1" w:unhideWhenUsed="1"/>
-    <w:lsdException w:name="Table 3D effects 2" w:semiHidden="1" w:unhideWhenUsed="1"/>
-    <w:lsdException w:name="Table 3D effects 3" w:semiHidden="1" w:unhideWhenUsed="1"/>
-    <w:lsdException w:name="Table Contemporary" w:semiHidden="1" w:unhideWhenUsed="1"/>
-    <w:lsdException w:name="Table Elegant" w:semiHidden="1" w:unhideWhenUsed="1"/>
-    <w:lsdException w:name="Table Professional" w:semiHidden="1" w:unhideWhenUsed="1"/>
-    <w:lsdException w:name="Table Subtle 1" w:semiHidden="1" w:unhideWhenUsed="1"/>
-    <w:lsdException w:name="Table Subtle 2" w:semiHidden="1" w:unhideWhenUsed="1"/>
-    <w:lsdException w:name="Table Web 1" w:semiHidden="1" w:unhideWhenUsed="1"/>
-    <w:lsdException w:name="Table Web 2" w:semiHidden="1" w:unhideWhenUsed="1"/>
-    <w:lsdException w:name="Table Web 3" w:semiHidden="1" w:unhideWhenUsed="1"/>
-    <w:lsdException w:name="Balloon Text" w:semiHidden="1" w:unhideWhenUsed="1"/>
-    <w:lsdException w:name="Table Grid" w:uiPriority="59"/>
-    <w:lsdException w:name="Table Theme" w:semiHidden="1" w:unhideWhenUsed="1"/>
-    <w:lsdException w:name="Placeholder Text" w:semiHidden="1"/>
-    <w:lsdException w:name="No Spacing" w:uiPriority="1" w:qFormat="1"/>
-    <w:lsdException w:name="Light Shading" w:uiPriority="60"/>
-    <w:lsdException w:name="Light List" w:uiPriority="61"/>
-    <w:lsdException w:name="Light Grid" w:uiPriority="62"/>
-    <w:lsdException w:name="Medium Shading 1" w:uiPriority="63"/>
-    <w:lsdException w:name="Medium Shading 2" w:uiPriority="64"/>
-    <w:lsdException w:name="Medium List 1" w:uiPriority="65"/>
-    <w:lsdException w:name="Medium List 2" w:uiPriority="66"/>
-    <w:lsdException w:name="Medium Grid 1" w:uiPriority="67"/>
-    <w:lsdException w:name="Medium Grid 2" w:uiPriority="68"/>
-    <w:lsdException w:name="Medium Grid 3" w:uiPriority="69"/>
-    <w:lsdException w:name="Dark List" w:uiPriority="70"/>
-    <w:lsdException w:name="Colorful Shading" w:uiPriority="71"/>
-    <w:lsdException w:name="Colorful List" w:uiPriority="72"/>
-    <w:lsdException w:name="Colorful Grid" w:uiPriority="73"/>
-    <w:lsdException w:name="Light Shading Accent 1" w:uiPriority="60"/>
-    <w:lsdException w:name="Light List Accent 1" w:uiPriority="61"/>
-    <w:lsdException w:name="Light Grid Accent 1" w:uiPriority="62"/>
-    <w:lsdException w:name="Medium Shading 1 Accent 1" w:uiPriority="63"/>
-    <w:lsdException w:name="Medium Shading 2 Accent 1" w:uiPriority="64"/>
-    <w:lsdException w:name="Medium List 1 Accent 1" w:uiPriority="65"/>
-    <w:lsdException w:name="Revision" w:semiHidden="1"/>
-    <w:lsdException w:name="List Paragraph" w:uiPriority="34" w:qFormat="1"/>
-    <w:lsdException w:name="Quote" w:uiPriority="29" w:qFormat="1"/>
-    <w:lsdException w:name="Intense Quote" w:uiPriority="30" w:qFormat="1"/>
-    <w:lsdException w:name="Medium List 2 Accent 1" w:uiPriority="66"/>
-    <w:lsdException w:name="Medium Grid 1 Accent 1" w:uiPriority="67"/>
-    <w:lsdException w:name="Medium Grid 2 Accent 1" w:uiPriority="68"/>
-    <w:lsdException w:name="Medium Grid 3 Accent 1" w:uiPriority="69"/>
-    <w:lsdException w:name="Dark List Accent 1" w:uiPriority="70"/>
-    <w:lsdException w:name="Colorful Shading Accent 1" w:uiPriority="71"/>
-    <w:lsdException w:name="Colorful List Accent 1" w:uiPriority="72"/>
-    <w:lsdException w:name="Colorful Grid Accent 1" w:uiPriority="73"/>
-    <w:lsdException w:name="Light Shading Accent 2" w:uiPriority="60"/>
-    <w:lsdException w:name="Light List Accent 2" w:uiPriority="61"/>
-    <w:lsdException w:name="Light Grid Accent 2" w:uiPriority="62"/>
-    <w:lsdException w:name="Medium Shading 1 Accent 2" w:uiPriority="63"/>
-    <w:lsdException w:name="Medium Shading 2 Accent 2" w:uiPriority="64"/>
-    <w:lsdException w:name="Medium List 1 Accent 2" w:uiPriority="65"/>
-    <w:lsdException w:name="Medium List 2 Accent 2" w:uiPriority="66"/>
-    <w:lsdException w:name="Medium Grid 1 Accent 2" w:uiPriority="67"/>
-    <w:lsdException w:name="Medium Grid 2 Accent 2" w:uiPriority="68"/>
-    <w:lsdException w:name="Medium Grid 3 Accent 2" w:uiPriority="69"/>
-    <w:lsdException w:name="Dark List Accent 2" w:uiPriority="70"/>
-    <w:lsdException w:name="Colorful Shading Accent 2" w:uiPriority="71"/>
-    <w:lsdException w:name="Colorful List Accent 2" w:uiPriority="72"/>
-    <w:lsdException w:name="Colorful Grid Accent 2" w:uiPriority="73"/>
-    <w:lsdException w:name="Light Shading Accent 3" w:uiPriority="60"/>
-    <w:lsdException w:name="Light List Accent 3" w:uiPriority="61"/>
-    <w:lsdException w:name="Light Grid Accent 3" w:uiPriority="62"/>
-    <w:lsdException w:name="Medium Shading 1 Accent 3" w:uiPriority="63"/>
-    <w:lsdException w:name="Medium Shading 2 Accent 3" w:uiPriority="64"/>
-    <w:lsdException w:name="Medium List 1 Accent 3" w:uiPriority="65"/>
-    <w:lsdException w:name="Medium List 2 Accent 3" w:uiPriority="66"/>
-    <w:lsdException w:name="Medium Grid 1 Accent 3" w:uiPriority="67"/>
-    <w:lsdException w:name="Medium Grid 2 Accent 3" w:uiPriority="68"/>
-    <w:lsdException w:name="Medium Grid 3 Accent 3" w:uiPriority="69"/>
-    <w:lsdException w:name="Dark List Accent 3" w:uiPriority="70"/>
-    <w:lsdException w:name="Colorful Shading Accent 3" w:uiPriority="71"/>
-    <w:lsdException w:name="Colorful List Accent 3" w:uiPriority="72"/>
-    <w:lsdException w:name="Colorful Grid Accent 3" w:uiPriority="73"/>
-    <w:lsdException w:name="Light Shading Accent 4" w:uiPriority="60"/>
-    <w:lsdException w:name="Light List Accent 4" w:uiPriority="61"/>
-    <w:lsdException w:name="Light Grid Accent 4" w:uiPriority="62"/>
-    <w:lsdException w:name="Medium Shading 1 Accent 4" w:uiPriority="63"/>
-    <w:lsdException w:name="Medium Shading 2 Accent 4" w:uiPriority="64"/>
-    <w:lsdException w:name="Medium List 1 Accent 4" w:uiPriority="65"/>
-    <w:lsdException w:name="Medium List 2 Accent 4" w:uiPriority="66"/>
-    <w:lsdException w:name="Medium Grid 1 Accent 4" w:uiPriority="67"/>
-    <w:lsdException w:name="Medium Grid 2 Accent 4" w:uiPriority="68"/>
-    <w:lsdException w:name="Medium Grid 3 Accent 4" w:uiPriority="69"/>
-    <w:lsdException w:name="Dark List Accent 4" w:uiPriority="70"/>
-    <w:lsdException w:name="Colorful Shading Accent 4" w:uiPriority="71"/>
-    <w:lsdException w:name="Colorful List Accent 4" w:uiPriority="72"/>
-    <w:lsdException w:name="Colorful Grid Accent 4" w:uiPriority="73"/>
-    <w:lsdException w:name="Light Shading Accent 5" w:uiPriority="60"/>
-    <w:lsdException w:name="Light List Accent 5" w:uiPriority="61"/>
-    <w:lsdException w:name="Light Grid Accent 5" w:uiPriority="62"/>
-    <w:lsdException w:name="Medium Shading 1 Accent 5" w:uiPriority="63"/>
-    <w:lsdException w:name="Medium Shading 2 Accent 5" w:uiPriority="64"/>
-    <w:lsdException w:name="Medium List 1 Accent 5" w:uiPriority="65"/>
-    <w:lsdException w:name="Medium List 2 Accent 5" w:uiPriority="66"/>
-    <w:lsdException w:name="Medium Grid 1 Accent 5" w:uiPriority="67"/>
-    <w:lsdException w:name="Medium Grid 2 Accent 5" w:uiPriority="68"/>
-    <w:lsdException w:name="Medium Grid 3 Accent 5" w:uiPriority="69"/>
-    <w:lsdException w:name="Dark List Accent 5" w:uiPriority="70"/>
-    <w:lsdException w:name="Colorful Shading Accent 5" w:uiPriority="71"/>
-    <w:lsdException w:name="Colorful List Accent 5" w:uiPriority="72"/>
-    <w:lsdException w:name="Colorful Grid Accent 5" w:uiPriority="73"/>
-    <w:lsdException w:name="Light Shading Accent 6" w:uiPriority="60"/>
-    <w:lsdException w:name="Light List Accent 6" w:uiPriority="61"/>
-    <w:lsdException w:name="Light Grid Accent 6" w:uiPriority="62"/>
-    <w:lsdException w:name="Medium Shading 1 Accent 6" w:uiPriority="63"/>
-    <w:lsdException w:name="Medium Shading 2 Accent 6" w:uiPriority="64"/>
-    <w:lsdException w:name="Medium List 1 Accent 6" w:uiPriority="65"/>
-    <w:lsdException w:name="Medium List 2 Accent 6" w:uiPriority="66"/>
-    <w:lsdException w:name="Medium Grid 1 Accent 6" w:uiPriority="67"/>
-    <w:lsdException w:name="Medium Grid 2 Accent 6" w:uiPriority="68"/>
-    <w:lsdException w:name="Medium Grid 3 Accent 6" w:uiPriority="69"/>
-    <w:lsdException w:name="Dark List Accent 6" w:uiPriority="70"/>
-    <w:lsdException w:name="Colorful Shading Accent 6" w:uiPriority="71"/>
-    <w:lsdException w:name="Colorful List Accent 6" w:uiPriority="72"/>
-    <w:lsdException w:name="Colorful Grid Accent 6" w:uiPriority="73"/>
-    <w:lsdException w:name="Subtle Emphasis" w:uiPriority="19" w:qFormat="1"/>
-    <w:lsdException w:name="Intense Emphasis" w:uiPriority="21" w:qFormat="1"/>
-    <w:lsdException w:name="Subtle Reference" w:uiPriority="31" w:qFormat="1"/>
-    <w:lsdException w:name="Intense Reference" w:uiPriority="32" w:qFormat="1"/>
-    <w:lsdException w:name="Book Title" w:uiPriority="33" w:qFormat="1"/>
-    <w:lsdException w:name="Bibliography" w:semiHidden="1" w:uiPriority="37" w:unhideWhenUsed="1"/>
-    <w:lsdException w:name="TOC Heading" w:semiHidden="1" w:uiPriority="39" w:unhideWhenUsed="1" w:qFormat="1"/>
-    <w:lsdException w:name="Grid Table 4" w:uiPriority="49"/>
-    <w:lsdException w:name="Grid Table 5 Dark" w:uiPriority="50"/>
-    <w:lsdException w:name="Grid Table 6 Colorful" w:uiPriority="51"/>
-    <w:lsdException w:name="Grid Table 7 Colorful" w:uiPriority="52"/>
-    <w:lsdException w:name="Grid Table 1 Light Accent 1" w:uiPriority="46"/>
-    <w:lsdException w:name="Grid Table 2 Accent 1" w:uiPriority="47"/>
-    <w:lsdException w:name="Grid Table 3 Accent 1" w:uiPriority="48"/>
-    <w:lsdException w:name="Grid Table 4 Accent 1" w:uiPriority="49"/>
-    <w:lsdException w:name="Grid Table 5 Dark Accent 1" w:uiPriority="50"/>
-    <w:lsdException w:name="Grid Table 6 Colorful Accent 1" w:uiPriority="51"/>
-    <w:lsdException w:name="Grid Table 7 Colorful Accent 1" w:uiPriority="52"/>
-    <w:lsdException w:name="Grid Table 1 Light Accent 2" w:uiPriority="46"/>
-    <w:lsdException w:name="Grid Table 2 Accent 2" w:uiPriority="47"/>
-    <w:lsdException w:name="Grid Table 3 Accent 2" w:uiPriority="48"/>
-    <w:lsdException w:name="Grid Table 4 Accent 2" w:uiPriority="49"/>
-    <w:lsdException w:name="Grid Table 5 Dark Accent 2" w:uiPriority="50"/>
-    <w:lsdException w:name="Grid Table 6 Colorful Accent 2" w:uiPriority="51"/>
-    <w:lsdException w:name="Grid Table 7 Colorful Accent 2" w:uiPriority="52"/>
-    <w:lsdException w:name="Grid Table 1 Light Accent 3" w:uiPriority="46"/>
-    <w:lsdException w:name="Grid Table 2 Accent 3" w:uiPriority="47"/>
-    <w:lsdException w:name="Grid Table 3 Accent 3" w:uiPriority="48"/>
-    <w:lsdException w:name="Grid Table 4 Accent 3" w:uiPriority="49"/>
-    <w:lsdException w:name="Grid Table 5 Dark Accent 3" w:uiPriority="50"/>
-    <w:lsdException w:name="Grid Table 6 Colorful Accent 3" w:uiPriority="51"/>
-    <w:lsdException w:name="Grid Table 7 Colorful Accent 3" w:uiPriority="52"/>
-    <w:lsdException w:name="Grid Table 1 Light Accent 4" w:uiPriority="46"/>
-    <w:lsdException w:name="Grid Table 2 Accent 4" w:uiPriority="47"/>
-    <w:lsdException w:name="Grid Table 3 Accent 4" w:uiPriority="48"/>
-    <w:lsdException w:name="Grid Table 4 Accent 4" w:uiPriority="49"/>
-    <w:lsdException w:name="Grid Table 5 Dark Accent 4" w:uiPriority="50"/>
-    <w:lsdException w:name="Grid Table 6 Colorful Accent 4" w:uiPriority="51"/>
-    <w:lsdException w:name="Grid Table 7 Colorful Accent 4" w:uiPriority="52"/>
-    <w:lsdException w:name="Grid Table 1 Light Accent 5" w:uiPriority="46"/>
-    <w:lsdException w:name="Grid Table 2 Accent 5" w:uiPriority="47"/>
-    <w:lsdException w:name="Grid Table 3 Accent 5" w:uiPriority="48"/>
-    <w:lsdException w:name="Grid Table 4 Accent 5" w:uiPriority="49"/>
-    <w:lsdException w:name="Grid Table 5 Dark Accent 5" w:uiPriority="50"/>
-    <w:lsdException w:name="Grid Table 6 Colorful Accent 5" w:uiPriority="51"/>
-    <w:lsdException w:name="Grid Table 7 Colorful Accent 5" w:uiPriority="52"/>
-    <w:lsdException w:name="Grid Table 1 Light Accent 6" w:uiPriority="46"/>
-    <w:lsdException w:name="Grid Table 2 Accent 6" w:uiPriority="47"/>
-    <w:lsdException w:name="Grid Table 3 Accent 6" w:uiPriority="48"/>
-    <w:lsdException w:name="Grid Table 4 Accent 6" w:uiPriority="49"/>
-    <w:lsdException w:name="Grid Table 5 Dark Accent 6" w:uiPriority="50"/>
-    <w:lsdException w:name="Grid Table 6 Colorful Accent 6" w:uiPriority="51"/>
-    <w:lsdException w:name="Grid Table 7 Colorful Accent 6" w:uiPriority="52"/>
-    <w:lsdException w:name="List Table 1 Light" w:uiPriority="46"/>
-    <w:lsdException w:name="List Table 2" w:uiPriority="47"/>
-    <w:lsdException w:name="List Table 3" w:uiPriority="48"/>
-    <w:lsdException w:name="List Table 4" w:uiPriority="49"/>
-    <w:lsdException w:name="List Table 5 Dark" w:uiPriority="50"/>
-    <w:lsdException w:name="List Table 6 Colorful" w:uiPriority="51"/>
-    <w:lsdException w:name="List Table 7 Colorful" w:uiPriority="52"/>
-    <w:lsdException w:name="List Table 1 Light Accent 1" w:uiPriority="46"/>
-    <w:lsdException w:name="List Table 2 Accent 1" w:uiPriority="47"/>
-    <w:lsdException w:name="List Table 3 Accent 1" w:uiPriority="48"/>
-    <w:lsdException w:name="List Table 4 Accent 1" w:uiPriority="49"/>
-    <w:lsdException w:name="List Table 5 Dark Accent 1" w:uiPriority="50"/>
-    <w:lsdException w:name="List Table 6 Colorful Accent 1" w:uiPriority="51"/>
-    <w:lsdException w:name="List Table 7 Colorful Accent 1" w:uiPriority="52"/>
-    <w:lsdException w:name="List Table 1 Light Accent 2" w:uiPriority="46"/>
-    <w:lsdException w:name="List Table 2 Accent 2" w:uiPriority="47"/>
-    <w:lsdException w:name="List Table 3 Accent 2" w:uiPriority="48"/>
-    <w:lsdException w:name="List Table 4 Accent 2" w:uiPriority="49"/>
-    <w:lsdException w:name="List Table 5 Dark Accent 2" w:uiPriority="50"/>
-    <w:lsdException w:name="List Table 6 Colorful Accent 2" w:uiPriority="51"/>
-    <w:lsdException w:name="List Table 7 Colorful Accent 2" w:uiPriority="52"/>
-    <w:lsdException w:name="List Table 1 Light Accent 3" w:uiPriority="46"/>
-    <w:lsdException w:name="List Table 2 Accent 3" w:uiPriority="47"/>
-    <w:lsdException w:name="List Table 3 Accent 3" w:uiPriority="48"/>
-    <w:lsdException w:name="List Table 4 Accent 3" w:uiPriority="49"/>
-    <w:lsdException w:name="List Table 5 Dark Accent 3" w:uiPriority="50"/>
-    <w:lsdException w:name="List Table 6 Colorful Accent 3" w:uiPriority="51"/>
-    <w:lsdException w:name="List Table 7 Colorful Accent 3" w:uiPriority="52"/>
-    <w:lsdException w:name="List Table 1 Light Accent 4" w:uiPriority="46"/>
-    <w:lsdException w:name="List Table 2 Accent 4" w:uiPriority="47"/>
-    <w:lsdException w:name="List Table 3 Accent 4" w:uiPriority="48"/>
-    <w:lsdException w:name="List Table 4 Accent 4" w:uiPriority="49"/>
-    <w:lsdException w:name="List Table 5 Dark Accent 4" w:uiPriority="50"/>
-    <w:lsdException w:name="List Table 6 Colorful Accent 4" w:uiPriority="51"/>
-    <w:lsdException w:name="List Table 7 Colorful Accent 4" w:uiPriority="52"/>
-    <w:lsdException w:name="List Table 1 Light Accent 5" w:uiPriority="46"/>
-    <w:lsdException w:name="List Table 2 Accent 5" w:uiPriority="47"/>
-    <w:lsdException w:name="List Table 3 Accent 5" w:uiPriority="48"/>
-    <w:lsdException w:name="List Table 4 Accent 5" w:uiPriority="49"/>
-    <w:lsdException w:name="List Table 5 Dark Accent 5" w:uiPriority="50"/>
-    <w:lsdException w:name="List Table 6 Colorful Accent 5" w:uiPriority="51"/>
-    <w:lsdException w:name="List Table 7 Colorful Accent 5" w:uiPriority="52"/>
-    <w:lsdException w:name="List Table 1 Light Accent 6" w:uiPriority="46"/>
-    <w:lsdException w:name="List Table 2 Accent 6" w:uiPriority="47"/>
-    <w:lsdException w:name="List Table 3 Accent 6" w:uiPriority="48"/>
-    <w:lsdException w:name="List Table 4 Accent 6" w:uiPriority="49"/>
-    <w:lsdException w:name="List Table 5 Dark Accent 6" w:uiPriority="50"/>
-    <w:lsdException w:name="List Table 6 Colorful Accent 6" w:uiPriority="51"/>
-    <w:lsdException w:name="List Table 7 Colorful Accent 6" w:uiPriority="52"/>
+  <w:latentStyles w:defLockedState="0" w:defUIPriority="99" w:defSemiHidden="1" w:defUnhideWhenUsed="1" w:defQFormat="0" w:count="267">
+    <w:lsdException w:name="Normal" w:semiHidden="0" w:uiPriority="0" w:unhideWhenUsed="0" w:qFormat="1"/>
+    <w:lsdException w:name="heading 1" w:semiHidden="0" w:uiPriority="9" w:unhideWhenUsed="0" w:qFormat="1"/>
+    <w:lsdException w:name="heading 2" w:uiPriority="9" w:qFormat="1"/>
+    <w:lsdException w:name="heading 3" w:uiPriority="9" w:qFormat="1"/>
+    <w:lsdException w:name="heading 4" w:uiPriority="9" w:qFormat="1"/>
+    <w:lsdException w:name="heading 5" w:uiPriority="9" w:qFormat="1"/>
+    <w:lsdException w:name="heading 6" w:uiPriority="9" w:qFormat="1"/>
+    <w:lsdException w:name="heading 7" w:uiPriority="9" w:qFormat="1"/>
+    <w:lsdException w:name="heading 8" w:uiPriority="9" w:qFormat="1"/>
+    <w:lsdException w:name="heading 9" w:uiPriority="9" w:qFormat="1"/>
+    <w:lsdException w:name="toc 1" w:uiPriority="39"/>
+    <w:lsdException w:name="toc 2" w:uiPriority="39"/>
+    <w:lsdException w:name="toc 3" w:uiPriority="39"/>
+    <w:lsdException w:name="toc 4" w:uiPriority="39"/>
+    <w:lsdException w:name="toc 5" w:uiPriority="39"/>
+    <w:lsdException w:name="toc 6" w:uiPriority="39"/>
+    <w:lsdException w:name="toc 7" w:uiPriority="39"/>
+    <w:lsdException w:name="toc 8" w:uiPriority="39"/>
+    <w:lsdException w:name="toc 9" w:uiPriority="39"/>
+    <w:lsdException w:name="caption" w:uiPriority="35" w:qFormat="1"/>
+    <w:lsdException w:name="Title" w:semiHidden="0" w:uiPriority="10" w:unhideWhenUsed="0" w:qFormat="1"/>
+    <w:lsdException w:name="Default Paragraph Font" w:uiPriority="1"/>
+    <w:lsdException w:name="Subtitle" w:semiHidden="0" w:uiPriority="11" w:unhideWhenUsed="0" w:qFormat="1"/>
+    <w:lsdException w:name="Strong" w:semiHidden="0" w:uiPriority="22" w:unhideWhenUsed="0" w:qFormat="1"/>
+    <w:lsdException w:name="Emphasis" w:semiHidden="0" w:uiPriority="20" w:unhideWhenUsed="0" w:qFormat="1"/>
+    <w:lsdException w:name="Table Grid" w:semiHidden="0" w:uiPriority="59" w:unhideWhenUsed="0"/>
+    <w:lsdException w:name="Placeholder Text" w:unhideWhenUsed="0"/>
+    <w:lsdException w:name="No Spacing" w:semiHidden="0" w:uiPriority="1" w:unhideWhenUsed="0" w:qFormat="1"/>
+    <w:lsdException w:name="Light Shading" w:semiHidden="0" w:uiPriority="60" w:unhideWhenUsed="0"/>
+    <w:lsdException w:name="Light List" w:semiHidden="0" w:uiPriority="61" w:unhideWhenUsed="0"/>
+    <w:lsdException w:name="Light Grid" w:semiHidden="0" w:uiPriority="62" w:unhideWhenUsed="0"/>
+    <w:lsdException w:name="Medium Shading 1" w:semiHidden="0" w:uiPriority="63" w:unhideWhenUsed="0"/>
+    <w:lsdException w:name="Medium Shading 2" w:semiHidden="0" w:uiPriority="64" w:unhideWhenUsed="0"/>
+    <w:lsdException w:name="Medium List 1" w:semiHidden="0" w:uiPriority="65" w:unhideWhenUsed="0"/>
+    <w:lsdException w:name="Medium List 2" w:semiHidden="0" w:uiPriority="66" w:unhideWhenUsed="0"/>
+    <w:lsdException w:name="Medium Grid 1" w:semiHidden="0" w:uiPriority="67" w:unhideWhenUsed="0"/>
+    <w:lsdException w:name="Medium Grid 2" w:semiHidden="0" w:uiPriority="68" w:unhideWhenUsed="0"/>
+    <w:lsdException w:name="Medium Grid 3" w:semiHidden="0" w:uiPriority="69" w:unhideWhenUsed="0"/>
+    <w:lsdException w:name="Dark List" w:semiHidden="0" w:uiPriority="70" w:unhideWhenUsed="0"/>
+    <w:lsdException w:name="Colorful Shading" w:semiHidden="0" w:uiPriority="71" w:unhideWhenUsed="0"/>
+    <w:lsdException w:name="Colorful List" w:semiHidden="0" w:uiPriority="72" w:unhideWhenUsed="0"/>
+    <w:lsdException w:name="Colorful Grid" w:semiHidden="0" w:uiPriority="73" w:unhideWhenUsed="0"/>
+    <w:lsdException w:name="Light Shading Accent 1" w:semiHidden="0" w:uiPriority="60" w:unhideWhenUsed="0"/>
+    <w:lsdException w:name="Light List Accent 1" w:semiHidden="0" w:uiPriority="61" w:unhideWhenUsed="0"/>
+    <w:lsdException w:name="Light Grid Accent 1" w:semiHidden="0" w:uiPriority="62" w:unhideWhenUsed="0"/>
+    <w:lsdException w:name="Medium Shading 1 Accent 1" w:semiHidden="0" w:uiPriority="63" w:unhideWhenUsed="0"/>
+    <w:lsdException w:name="Medium Shading 2 Accent 1" w:semiHidden="0" w:uiPriority="64" w:unhideWhenUsed="0"/>
+    <w:lsdException w:name="Medium List 1 Accent 1" w:semiHidden="0" w:uiPriority="65" w:unhideWhenUsed="0"/>
+    <w:lsdException w:name="Revision" w:unhideWhenUsed="0"/>
+    <w:lsdException w:name="List Paragraph" w:semiHidden="0" w:uiPriority="34" w:unhideWhenUsed="0" w:qFormat="1"/>
+    <w:lsdException w:name="Quote" w:semiHidden="0" w:uiPriority="29" w:unhideWhenUsed="0" w:qFormat="1"/>
+    <w:lsdException w:name="Intense Quote" w:semiHidden="0" w:uiPriority="30" w:unhideWhenUsed="0" w:qFormat="1"/>
+    <w:lsdException w:name="Medium List 2 Accent 1" w:semiHidden="0" w:uiPriority="66" w:unhideWhenUsed="0"/>
+    <w:lsdException w:name="Medium Grid 1 Accent 1" w:semiHidden="0" w:uiPriority="67" w:unhideWhenUsed="0"/>
+    <w:lsdException w:name="Medium Grid 2 Accent 1" w:semiHidden="0" w:uiPriority="68" w:unhideWhenUsed="0"/>
+    <w:lsdException w:name="Medium Grid 3 Accent 1" w:semiHidden="0" w:uiPriority="69" w:unhideWhenUsed="0"/>
+    <w:lsdException w:name="Dark List Accent 1" w:semiHidden="0" w:uiPriority="70" w:unhideWhenUsed="0"/>
+    <w:lsdException w:name="Colorful Shading Accent 1" w:semiHidden="0" w:uiPriority="71" w:unhideWhenUsed="0"/>
+    <w:lsdException w:name="Colorful List Accent 1" w:semiHidden="0" w:uiPriority="72" w:unhideWhenUsed="0"/>
+    <w:lsdException w:name="Colorful Grid Accent 1" w:semiHidden="0" w:uiPriority="73" w:unhideWhenUsed="0"/>
+    <w:lsdException w:name="Light Shading Accent 2" w:semiHidden="0" w:uiPriority="60" w:unhideWhenUsed="0"/>
+    <w:lsdException w:name="Light List Accent 2" w:semiHidden="0" w:uiPriority="61" w:unhideWhenUsed="0"/>
+    <w:lsdException w:name="Light Grid Accent 2" w:semiHidden="0" w:uiPriority="62" w:unhideWhenUsed="0"/>
+    <w:lsdException w:name="Medium Shading 1 Accent 2" w:semiHidden="0" w:uiPriority="63" w:unhideWhenUsed="0"/>
+    <w:lsdException w:name="Medium Shading 2 Accent 2" w:semiHidden="0" w:uiPriority="64" w:unhideWhenUsed="0"/>
+    <w:lsdException w:name="Medium List 1 Accent 2" w:semiHidden="0" w:uiPriority="65" w:unhideWhenUsed="0"/>
+    <w:lsdException w:name="Medium List 2 Accent 2" w:semiHidden="0" w:uiPriority="66" w:unhideWhenUsed="0"/>
+    <w:lsdException w:name="Medium Grid 1 Accent 2" w:semiHidden="0" w:uiPriority="67" w:unhideWhenUsed="0"/>
+    <w:lsdException w:name="Medium Grid 2 Accent 2" w:semiHidden="0" w:uiPriority="68" w:unhideWhenUsed="0"/>
+    <w:lsdException w:name="Medium Grid 3 Accent 2" w:semiHidden="0" w:uiPriority="69" w:unhideWhenUsed="0"/>
+    <w:lsdException w:name="Dark List Accent 2" w:semiHidden="0" w:uiPriority="70" w:unhideWhenUsed="0"/>
+    <w:lsdException w:name="Colorful Shading Accent 2" w:semiHidden="0" w:uiPriority="71" w:unhideWhenUsed="0"/>
+    <w:lsdException w:name="Colorful List Accent 2" w:semiHidden="0" w:uiPriority="72" w:unhideWhenUsed="0"/>
+    <w:lsdException w:name="Colorful Grid Accent 2" w:semiHidden="0" w:uiPriority="73" w:unhideWhenUsed="0"/>
+    <w:lsdException w:name="Light Shading Accent 3" w:semiHidden="0" w:uiPriority="60" w:unhideWhenUsed="0"/>
+    <w:lsdException w:name="Light List Accent 3" w:semiHidden="0" w:uiPriority="61" w:unhideWhenUsed="0"/>
+    <w:lsdException w:name="Light Grid Accent 3" w:semiHidden="0" w:uiPriority="62" w:unhideWhenUsed="0"/>
+    <w:lsdException w:name="Medium Shading 1 Accent 3" w:semiHidden="0" w:uiPriority="63" w:unhideWhenUsed="0"/>
+    <w:lsdException w:name="Medium Shading 2 Accent 3" w:semiHidden="0" w:uiPriority="64" w:unhideWhenUsed="0"/>
+    <w:lsdException w:name="Medium List 1 Accent 3" w:semiHidden="0" w:uiPriority="65" w:unhideWhenUsed="0"/>
+    <w:lsdException w:name="Medium List 2 Accent 3" w:semiHidden="0" w:uiPriority="66" w:unhideWhenUsed="0"/>
+    <w:lsdException w:name="Medium Grid 1 Accent 3" w:semiHidden="0" w:uiPriority="67" w:unhideWhenUsed="0"/>
+    <w:lsdException w:name="Medium Grid 2 Accent 3" w:semiHidden="0" w:uiPriority="68" w:unhideWhenUsed="0"/>
+    <w:lsdException w:name="Medium Grid 3 Accent 3" w:semiHidden="0" w:uiPriority="69" w:unhideWhenUsed="0"/>
+    <w:lsdException w:name="Dark List Accent 3" w:semiHidden="0" w:uiPriority="70" w:unhideWhenUsed="0"/>
+    <w:lsdException w:name="Colorful Shading Accent 3" w:semiHidden="0" w:uiPriority="71" w:unhideWhenUsed="0"/>
+    <w:lsdException w:name="Colorful List Accent 3" w:semiHidden="0" w:uiPriority="72" w:unhideWhenUsed="0"/>
+    <w:lsdException w:name="Colorful Grid Accent 3" w:semiHidden="0" w:uiPriority="73" w:unhideWhenUsed="0"/>
+    <w:lsdException w:name="Light Shading Accent 4" w:semiHidden="0" w:uiPriority="60" w:unhideWhenUsed="0"/>
+    <w:lsdException w:name="Light List Accent 4" w:semiHidden="0" w:uiPriority="61" w:unhideWhenUsed="0"/>
+    <w:lsdException w:name="Light Grid Accent 4" w:semiHidden="0" w:uiPriority="62" w:unhideWhenUsed="0"/>
+    <w:lsdException w:name="Medium Shading 1 Accent 4" w:semiHidden="0" w:uiPriority="63" w:unhideWhenUsed="0"/>
+    <w:lsdException w:name="Medium Shading 2 Accent 4" w:semiHidden="0" w:uiPriority="64" w:unhideWhenUsed="0"/>
+    <w:lsdException w:name="Medium List 1 Accent 4" w:semiHidden="0" w:uiPriority="65" w:unhideWhenUsed="0"/>
+    <w:lsdException w:name="Medium List 2 Accent 4" w:semiHidden="0" w:uiPriority="66" w:unhideWhenUsed="0"/>
+    <w:lsdException w:name="Medium Grid 1 Accent 4" w:semiHidden="0" w:uiPriority="67" w:unhideWhenUsed="0"/>
+    <w:lsdException w:name="Medium Grid 2 Accent 4" w:semiHidden="0" w:uiPriority="68" w:unhideWhenUsed="0"/>
+    <w:lsdException w:name="Medium Grid 3 Accent 4" w:semiHidden="0" w:uiPriority="69" w:unhideWhenUsed="0"/>
+    <w:lsdException w:name="Dark List Accent 4" w:semiHidden="0" w:uiPriority="70" w:unhideWhenUsed="0"/>
+    <w:lsdException w:name="Colorful Shading Accent 4" w:semiHidden="0" w:uiPriority="71" w:unhideWhenUsed="0"/>
+    <w:lsdException w:name="Colorful List Accent 4" w:semiHidden="0" w:uiPriority="72" w:unhideWhenUsed="0"/>
+    <w:lsdException w:name="Colorful Grid Accent 4" w:semiHidden="0" w:uiPriority="73" w:unhideWhenUsed="0"/>
+    <w:lsdException w:name="Light Shading Accent 5" w:semiHidden="0" w:uiPriority="60" w:unhideWhenUsed="0"/>
+    <w:lsdException w:name="Light List Accent 5" w:semiHidden="0" w:uiPriority="61" w:unhideWhenUsed="0"/>
+    <w:lsdException w:name="Light Grid Accent 5" w:semiHidden="0" w:uiPriority="62" w:unhideWhenUsed="0"/>
+    <w:lsdException w:name="Medium Shading 1 Accent 5" w:semiHidden="0" w:uiPriority="63" w:unhideWhenUsed="0"/>
+    <w:lsdException w:name="Medium Shading 2 Accent 5" w:semiHidden="0" w:uiPriority="64" w:unhideWhenUsed="0"/>
+    <w:lsdException w:name="Medium List 1 Accent 5" w:semiHidden="0" w:uiPriority="65" w:unhideWhenUsed="0"/>
+    <w:lsdException w:name="Medium List 2 Accent 5" w:semiHidden="0" w:uiPriority="66" w:unhideWhenUsed="0"/>
+    <w:lsdException w:name="Medium Grid 1 Accent 5" w:semiHidden="0" w:uiPriority="67" w:unhideWhenUsed="0"/>
+    <w:lsdException w:name="Medium Grid 2 Accent 5" w:semiHidden="0" w:uiPriority="68" w:unhideWhenUsed="0"/>
+    <w:lsdException w:name="Medium Grid 3 Accent 5" w:semiHidden="0" w:uiPriority="69" w:unhideWhenUsed="0"/>
+    <w:lsdException w:name="Dark List Accent 5" w:semiHidden="0" w:uiPriority="70" w:unhideWhenUsed="0"/>
+    <w:lsdException w:name="Colorful Shading Accent 5" w:semiHidden="0" w:uiPriority="71" w:unhideWhenUsed="0"/>
+    <w:lsdException w:name="Colorful List Accent 5" w:semiHidden="0" w:uiPriority="72" w:unhideWhenUsed="0"/>
+    <w:lsdException w:name="Colorful Grid Accent 5" w:semiHidden="0" w:uiPriority="73" w:unhideWhenUsed="0"/>
+    <w:lsdException w:name="Light Shading Accent 6" w:semiHidden="0" w:uiPriority="60" w:unhideWhenUsed="0"/>
+    <w:lsdException w:name="Light List Accent 6" w:semiHidden="0" w:uiPriority="61" w:unhideWhenUsed="0"/>
+    <w:lsdException w:name="Light Grid Accent 6" w:semiHidden="0" w:uiPriority="62" w:unhideWhenUsed="0"/>
+    <w:lsdException w:name="Medium Shading 1 Accent 6" w:semiHidden="0" w:uiPriority="63" w:unhideWhenUsed="0"/>
+    <w:lsdException w:name="Medium Shading 2 Accent 6" w:semiHidden="0" w:uiPriority="64" w:unhideWhenUsed="0"/>
+    <w:lsdException w:name="Medium List 1 Accent 6" w:semiHidden="0" w:uiPriority="65" w:unhideWhenUsed="0"/>
+    <w:lsdException w:name="Medium List 2 Accent 6" w:semiHidden="0" w:uiPriority="66" w:unhideWhenUsed="0"/>
+    <w:lsdException w:name="Medium Grid 1 Accent 6" w:semiHidden="0" w:uiPriority="67" w:unhideWhenUsed="0"/>
+    <w:lsdException w:name="Medium Grid 2 Accent 6" w:semiHidden="0" w:uiPriority="68" w:unhideWhenUsed="0"/>
+    <w:lsdException w:name="Medium Grid 3 Accent 6" w:semiHidden="0" w:uiPriority="69" w:unhideWhenUsed="0"/>
+    <w:lsdException w:name="Dark List Accent 6" w:semiHidden="0" w:uiPriority="70" w:unhideWhenUsed="0"/>
+    <w:lsdException w:name="Colorful Shading Accent 6" w:semiHidden="0" w:uiPriority="71" w:unhideWhenUsed="0"/>
+    <w:lsdException w:name="Colorful List Accent 6" w:semiHidden="0" w:uiPriority="72" w:unhideWhenUsed="0"/>
+    <w:lsdException w:name="Colorful Grid Accent 6" w:semiHidden="0" w:uiPriority="73" w:unhideWhenUsed="0"/>
+    <w:lsdException w:name="Subtle Emphasis" w:semiHidden="0" w:uiPriority="19" w:unhideWhenUsed="0" w:qFormat="1"/>
+    <w:lsdException w:name="Intense Emphasis" w:semiHidden="0" w:uiPriority="21" w:unhideWhenUsed="0" w:qFormat="1"/>
+    <w:lsdException w:name="Subtle Reference" w:semiHidden="0" w:uiPriority="31" w:unhideWhenUsed="0" w:qFormat="1"/>
+    <w:lsdException w:name="Intense Reference" w:semiHidden="0" w:uiPriority="32" w:unhideWhenUsed="0" w:qFormat="1"/>
+    <w:lsdException w:name="Book Title" w:semiHidden="0" w:uiPriority="33" w:unhideWhenUsed="0" w:qFormat="1"/>
+    <w:lsdException w:name="Bibliography" w:uiPriority="37"/>
+    <w:lsdException w:name="TOC Heading" w:uiPriority="39" w:qFormat="1"/>
+  </w:latentStyles>
+  <w:style w:type="paragraph" w:default="1" w:styleId="Normal">
+    <w:name w:val="Normal"/>
+    <w:qFormat/>
+  </w:style>
+  <w:style w:type="character" w:default="1" w:styleId="DefaultParagraphFont">
+    <w:name w:val="Default Paragraph Font"/>
+    <w:uiPriority w:val="1"/>
+    <w:semiHidden/>
+    <w:unhideWhenUsed/>
+  </w:style>
+  <w:style w:type="table" w:default="1" w:styleId="TableNormal">
+    <w:name w:val="Normal Table"/>
+    <w:uiPriority w:val="99"/>
+    <w:semiHidden/>
+    <w:unhideWhenUsed/>
+    <w:tblPr>
+      <w:tblInd w:w="0" w:type="dxa"/>
+      <w:tblCellMar>
+        <w:top w:w="0" w:type="dxa"/>
+        <w:left w:w="108" w:type="dxa"/>
+        <w:bottom w:w="0" w:type="dxa"/>
+        <w:right w:w="108" w:type="dxa"/>
+      </w:tblCellMar>
+    </w:tblPr>
+  </w:style>
+  <w:style w:type="numbering" w:default="1" w:styleId="NoList">
+    <w:name w:val="No List"/>
+    <w:uiPriority w:val="99"/>
+    <w:semiHidden/>
+    <w:unhideWhenUsed/>
+  </w:style>
+  <w:style w:type="paragraph" w:styleId="ListParagraph">
+    <w:name w:val="List Paragraph"/>
+    <w:basedOn w:val="Normal"/>
+    <w:uiPriority w:val="34"/>
+    <w:qFormat/>
+    <w:rsid w:val="005E5853"/>
+    <w:pPr>
+      <w:ind w:left="720"/>
+      <w:contextualSpacing/>
+    </w:pPr>
+  </w:style>
+</w:styles>
+</file>
+
+<file path=word/stylesWithEffects.xml><?xml version="1.0" encoding="utf-8"?>
+<w:styles xmlns:wpc="http://schemas.microsoft.com/office/word/2010/wordprocessingCanvas" xmlns:mc="http://schemas.openxmlformats.org/markup-compatibility/2006" xmlns:o="urn:schemas-microsoft-com:office:office" xmlns:r="http://schemas.openxmlformats.org/officeDocument/2006/relationships" xmlns:m="http://schemas.openxmlformats.org/officeDocument/2006/math" xmlns:v="urn:schemas-microsoft-com:vml" xmlns:wp14="http://schemas.microsoft.com/office/word/2010/wordprocessingDrawing" xmlns:wp="http://schemas.openxmlformats.org/drawingml/2006/wordprocessingDrawing" xmlns:w10="urn:schemas-microsoft-com:office:word" xmlns:w="http://schemas.openxmlformats.org/wordprocessingml/2006/main" xmlns:w14="http://schemas.microsoft.com/office/word/2010/wordml" xmlns:wpg="http://schemas.microsoft.com/office/word/2010/wordprocessingGroup" xmlns:wpi="http://schemas.microsoft.com/office/word/2010/wordprocessingInk" xmlns:wne="http://schemas.microsoft.com/office/word/2006/wordml" xmlns:wps="http://schemas.microsoft.com/office/word/2010/wordprocessingShape" mc:Ignorable="w14 wp14">
+  <w:docDefaults>
+    <w:rPrDefault>
+      <w:rPr>
+        <w:rFonts w:asciiTheme="minorHAnsi" w:eastAsiaTheme="minorEastAsia" w:hAnsiTheme="minorHAnsi" w:cstheme="minorBidi"/>
+        <w:sz w:val="24"/>
+        <w:szCs w:val="24"/>
+        <w:lang w:val="en-US" w:eastAsia="en-US" w:bidi="ar-SA"/>
+      </w:rPr>
+    </w:rPrDefault>
+    <w:pPrDefault/>
+  </w:docDefaults>
+  <w:latentStyles w:defLockedState="0" w:defUIPriority="99" w:defSemiHidden="1" w:defUnhideWhenUsed="1" w:defQFormat="0" w:count="267">
+    <w:lsdException w:name="Normal" w:semiHidden="0" w:uiPriority="0" w:unhideWhenUsed="0" w:qFormat="1"/>
+    <w:lsdException w:name="heading 1" w:semiHidden="0" w:uiPriority="9" w:unhideWhenUsed="0" w:qFormat="1"/>
+    <w:lsdException w:name="heading 2" w:uiPriority="9" w:qFormat="1"/>
+    <w:lsdException w:name="heading 3" w:uiPriority="9" w:qFormat="1"/>
+    <w:lsdException w:name="heading 4" w:uiPriority="9" w:qFormat="1"/>
+    <w:lsdException w:name="heading 5" w:uiPriority="9" w:qFormat="1"/>
+    <w:lsdException w:name="heading 6" w:uiPriority="9" w:qFormat="1"/>
+    <w:lsdException w:name="heading 7" w:uiPriority="9" w:qFormat="1"/>
+    <w:lsdException w:name="heading 8" w:uiPriority="9" w:qFormat="1"/>
+    <w:lsdException w:name="heading 9" w:uiPriority="9" w:qFormat="1"/>
+    <w:lsdException w:name="toc 1" w:uiPriority="39"/>
+    <w:lsdException w:name="toc 2" w:uiPriority="39"/>
+    <w:lsdException w:name="toc 3" w:uiPriority="39"/>
+    <w:lsdException w:name="toc 4" w:uiPriority="39"/>
+    <w:lsdException w:name="toc 5" w:uiPriority="39"/>
+    <w:lsdException w:name="toc 6" w:uiPriority="39"/>
+    <w:lsdException w:name="toc 7" w:uiPriority="39"/>
+    <w:lsdException w:name="toc 8" w:uiPriority="39"/>
+    <w:lsdException w:name="toc 9" w:uiPriority="39"/>
+    <w:lsdException w:name="caption" w:uiPriority="35" w:qFormat="1"/>
+    <w:lsdException w:name="Title" w:semiHidden="0" w:uiPriority="10" w:unhideWhenUsed="0" w:qFormat="1"/>
+    <w:lsdException w:name="Default Paragraph Font" w:uiPriority="1"/>
+    <w:lsdException w:name="Subtitle" w:semiHidden="0" w:uiPriority="11" w:unhideWhenUsed="0" w:qFormat="1"/>
+    <w:lsdException w:name="Strong" w:semiHidden="0" w:uiPriority="22" w:unhideWhenUsed="0" w:qFormat="1"/>
+    <w:lsdException w:name="Emphasis" w:semiHidden="0" w:uiPriority="20" w:unhideWhenUsed="0" w:qFormat="1"/>
+    <w:lsdException w:name="Table Grid" w:semiHidden="0" w:uiPriority="59" w:unhideWhenUsed="0"/>
+    <w:lsdException w:name="Placeholder Text" w:unhideWhenUsed="0"/>
+    <w:lsdException w:name="No Spacing" w:semiHidden="0" w:uiPriority="1" w:unhideWhenUsed="0" w:qFormat="1"/>
+    <w:lsdException w:name="Light Shading" w:semiHidden="0" w:uiPriority="60" w:unhideWhenUsed="0"/>
+    <w:lsdException w:name="Light List" w:semiHidden="0" w:uiPriority="61" w:unhideWhenUsed="0"/>
+    <w:lsdException w:name="Light Grid" w:semiHidden="0" w:uiPriority="62" w:unhideWhenUsed="0"/>
+    <w:lsdException w:name="Medium Shading 1" w:semiHidden="0" w:uiPriority="63" w:unhideWhenUsed="0"/>
+    <w:lsdException w:name="Medium Shading 2" w:semiHidden="0" w:uiPriority="64" w:unhideWhenUsed="0"/>
+    <w:lsdException w:name="Medium List 1" w:semiHidden="0" w:uiPriority="65" w:unhideWhenUsed="0"/>
+    <w:lsdException w:name="Medium List 2" w:semiHidden="0" w:uiPriority="66" w:unhideWhenUsed="0"/>
+    <w:lsdException w:name="Medium Grid 1" w:semiHidden="0" w:uiPriority="67" w:unhideWhenUsed="0"/>
+    <w:lsdException w:name="Medium Grid 2" w:semiHidden="0" w:uiPriority="68" w:unhideWhenUsed="0"/>
+    <w:lsdException w:name="Medium Grid 3" w:semiHidden="0" w:uiPriority="69" w:unhideWhenUsed="0"/>
+    <w:lsdException w:name="Dark List" w:semiHidden="0" w:uiPriority="70" w:unhideWhenUsed="0"/>
+    <w:lsdException w:name="Colorful Shading" w:semiHidden="0" w:uiPriority="71" w:unhideWhenUsed="0"/>
+    <w:lsdException w:name="Colorful List" w:semiHidden="0" w:uiPriority="72" w:unhideWhenUsed="0"/>
+    <w:lsdException w:name="Colorful Grid" w:semiHidden="0" w:uiPriority="73" w:unhideWhenUsed="0"/>
+    <w:lsdException w:name="Light Shading Accent 1" w:semiHidden="0" w:uiPriority="60" w:unhideWhenUsed="0"/>
+    <w:lsdException w:name="Light List Accent 1" w:semiHidden="0" w:uiPriority="61" w:unhideWhenUsed="0"/>
+    <w:lsdException w:name="Light Grid Accent 1" w:semiHidden="0" w:uiPriority="62" w:unhideWhenUsed="0"/>
+    <w:lsdException w:name="Medium Shading 1 Accent 1" w:semiHidden="0" w:uiPriority="63" w:unhideWhenUsed="0"/>
+    <w:lsdException w:name="Medium Shading 2 Accent 1" w:semiHidden="0" w:uiPriority="64" w:unhideWhenUsed="0"/>
+    <w:lsdException w:name="Medium List 1 Accent 1" w:semiHidden="0" w:uiPriority="65" w:unhideWhenUsed="0"/>
+    <w:lsdException w:name="Revision" w:unhideWhenUsed="0"/>
+    <w:lsdException w:name="List Paragraph" w:semiHidden="0" w:uiPriority="34" w:unhideWhenUsed="0" w:qFormat="1"/>
+    <w:lsdException w:name="Quote" w:semiHidden="0" w:uiPriority="29" w:unhideWhenUsed="0" w:qFormat="1"/>
+    <w:lsdException w:name="Intense Quote" w:semiHidden="0" w:uiPriority="30" w:unhideWhenUsed="0" w:qFormat="1"/>
+    <w:lsdException w:name="Medium List 2 Accent 1" w:semiHidden="0" w:uiPriority="66" w:unhideWhenUsed="0"/>
+    <w:lsdException w:name="Medium Grid 1 Accent 1" w:semiHidden="0" w:uiPriority="67" w:unhideWhenUsed="0"/>
+    <w:lsdException w:name="Medium Grid 2 Accent 1" w:semiHidden="0" w:uiPriority="68" w:unhideWhenUsed="0"/>
+    <w:lsdException w:name="Medium Grid 3 Accent 1" w:semiHidden="0" w:uiPriority="69" w:unhideWhenUsed="0"/>
+    <w:lsdException w:name="Dark List Accent 1" w:semiHidden="0" w:uiPriority="70" w:unhideWhenUsed="0"/>
+    <w:lsdException w:name="Colorful Shading Accent 1" w:semiHidden="0" w:uiPriority="71" w:unhideWhenUsed="0"/>
+    <w:lsdException w:name="Colorful List Accent 1" w:semiHidden="0" w:uiPriority="72" w:unhideWhenUsed="0"/>
+    <w:lsdException w:name="Colorful Grid Accent 1" w:semiHidden="0" w:uiPriority="73" w:unhideWhenUsed="0"/>
+    <w:lsdException w:name="Light Shading Accent 2" w:semiHidden="0" w:uiPriority="60" w:unhideWhenUsed="0"/>
+    <w:lsdException w:name="Light List Accent 2" w:semiHidden="0" w:uiPriority="61" w:unhideWhenUsed="0"/>
+    <w:lsdException w:name="Light Grid Accent 2" w:semiHidden="0" w:uiPriority="62" w:unhideWhenUsed="0"/>
+    <w:lsdException w:name="Medium Shading 1 Accent 2" w:semiHidden="0" w:uiPriority="63" w:unhideWhenUsed="0"/>
+    <w:lsdException w:name="Medium Shading 2 Accent 2" w:semiHidden="0" w:uiPriority="64" w:unhideWhenUsed="0"/>
+    <w:lsdException w:name="Medium List 1 Accent 2" w:semiHidden="0" w:uiPriority="65" w:unhideWhenUsed="0"/>
+    <w:lsdException w:name="Medium List 2 Accent 2" w:semiHidden="0" w:uiPriority="66" w:unhideWhenUsed="0"/>
+    <w:lsdException w:name="Medium Grid 1 Accent 2" w:semiHidden="0" w:uiPriority="67" w:unhideWhenUsed="0"/>
+    <w:lsdException w:name="Medium Grid 2 Accent 2" w:semiHidden="0" w:uiPriority="68" w:unhideWhenUsed="0"/>
+    <w:lsdException w:name="Medium Grid 3 Accent 2" w:semiHidden="0" w:uiPriority="69" w:unhideWhenUsed="0"/>
+    <w:lsdException w:name="Dark List Accent 2" w:semiHidden="0" w:uiPriority="70" w:unhideWhenUsed="0"/>
+    <w:lsdException w:name="Colorful Shading Accent 2" w:semiHidden="0" w:uiPriority="71" w:unhideWhenUsed="0"/>
+    <w:lsdException w:name="Colorful List Accent 2" w:semiHidden="0" w:uiPriority="72" w:unhideWhenUsed="0"/>
+    <w:lsdException w:name="Colorful Grid Accent 2" w:semiHidden="0" w:uiPriority="73" w:unhideWhenUsed="0"/>
+    <w:lsdException w:name="Light Shading Accent 3" w:semiHidden="0" w:uiPriority="60" w:unhideWhenUsed="0"/>
+    <w:lsdException w:name="Light List Accent 3" w:semiHidden="0" w:uiPriority="61" w:unhideWhenUsed="0"/>
+    <w:lsdException w:name="Light Grid Accent 3" w:semiHidden="0" w:uiPriority="62" w:unhideWhenUsed="0"/>
+    <w:lsdException w:name="Medium Shading 1 Accent 3" w:semiHidden="0" w:uiPriority="63" w:unhideWhenUsed="0"/>
+    <w:lsdException w:name="Medium Shading 2 Accent 3" w:semiHidden="0" w:uiPriority="64" w:unhideWhenUsed="0"/>
+    <w:lsdException w:name="Medium List 1 Accent 3" w:semiHidden="0" w:uiPriority="65" w:unhideWhenUsed="0"/>
+    <w:lsdException w:name="Medium List 2 Accent 3" w:semiHidden="0" w:uiPriority="66" w:unhideWhenUsed="0"/>
+    <w:lsdException w:name="Medium Grid 1 Accent 3" w:semiHidden="0" w:uiPriority="67" w:unhideWhenUsed="0"/>
+    <w:lsdException w:name="Medium Grid 2 Accent 3" w:semiHidden="0" w:uiPriority="68" w:unhideWhenUsed="0"/>
+    <w:lsdException w:name="Medium Grid 3 Accent 3" w:semiHidden="0" w:uiPriority="69" w:unhideWhenUsed="0"/>
+    <w:lsdException w:name="Dark List Accent 3" w:semiHidden="0" w:uiPriority="70" w:unhideWhenUsed="0"/>
+    <w:lsdException w:name="Colorful Shading Accent 3" w:semiHidden="0" w:uiPriority="71" w:unhideWhenUsed="0"/>
+    <w:lsdException w:name="Colorful List Accent 3" w:semiHidden="0" w:uiPriority="72" w:unhideWhenUsed="0"/>
+    <w:lsdException w:name="Colorful Grid Accent 3" w:semiHidden="0" w:uiPriority="73" w:unhideWhenUsed="0"/>
+    <w:lsdException w:name="Light Shading Accent 4" w:semiHidden="0" w:uiPriority="60" w:unhideWhenUsed="0"/>
+    <w:lsdException w:name="Light List Accent 4" w:semiHidden="0" w:uiPriority="61" w:unhideWhenUsed="0"/>
+    <w:lsdException w:name="Light Grid Accent 4" w:semiHidden="0" w:uiPriority="62" w:unhideWhenUsed="0"/>
+    <w:lsdException w:name="Medium Shading 1 Accent 4" w:semiHidden="0" w:uiPriority="63" w:unhideWhenUsed="0"/>
+    <w:lsdException w:name="Medium Shading 2 Accent 4" w:semiHidden="0" w:uiPriority="64" w:unhideWhenUsed="0"/>
+    <w:lsdException w:name="Medium List 1 Accent 4" w:semiHidden="0" w:uiPriority="65" w:unhideWhenUsed="0"/>
+    <w:lsdException w:name="Medium List 2 Accent 4" w:semiHidden="0" w:uiPriority="66" w:unhideWhenUsed="0"/>
+    <w:lsdException w:name="Medium Grid 1 Accent 4" w:semiHidden="0" w:uiPriority="67" w:unhideWhenUsed="0"/>
+    <w:lsdException w:name="Medium Grid 2 Accent 4" w:semiHidden="0" w:uiPriority="68" w:unhideWhenUsed="0"/>
+    <w:lsdException w:name="Medium Grid 3 Accent 4" w:semiHidden="0" w:uiPriority="69" w:unhideWhenUsed="0"/>
+    <w:lsdException w:name="Dark List Accent 4" w:semiHidden="0" w:uiPriority="70" w:unhideWhenUsed="0"/>
+    <w:lsdException w:name="Colorful Shading Accent 4" w:semiHidden="0" w:uiPriority="71" w:unhideWhenUsed="0"/>
+    <w:lsdException w:name="Colorful List Accent 4" w:semiHidden="0" w:uiPriority="72" w:unhideWhenUsed="0"/>
+    <w:lsdException w:name="Colorful Grid Accent 4" w:semiHidden="0" w:uiPriority="73" w:unhideWhenUsed="0"/>
+    <w:lsdException w:name="Light Shading Accent 5" w:semiHidden="0" w:uiPriority="60" w:unhideWhenUsed="0"/>
+    <w:lsdException w:name="Light List Accent 5" w:semiHidden="0" w:uiPriority="61" w:unhideWhenUsed="0"/>
+    <w:lsdException w:name="Light Grid Accent 5" w:semiHidden="0" w:uiPriority="62" w:unhideWhenUsed="0"/>
+    <w:lsdException w:name="Medium Shading 1 Accent 5" w:semiHidden="0" w:uiPriority="63" w:unhideWhenUsed="0"/>
+    <w:lsdException w:name="Medium Shading 2 Accent 5" w:semiHidden="0" w:uiPriority="64" w:unhideWhenUsed="0"/>
+    <w:lsdException w:name="Medium List 1 Accent 5" w:semiHidden="0" w:uiPriority="65" w:unhideWhenUsed="0"/>
+    <w:lsdException w:name="Medium List 2 Accent 5" w:semiHidden="0" w:uiPriority="66" w:unhideWhenUsed="0"/>
+    <w:lsdException w:name="Medium Grid 1 Accent 5" w:semiHidden="0" w:uiPriority="67" w:unhideWhenUsed="0"/>
+    <w:lsdException w:name="Medium Grid 2 Accent 5" w:semiHidden="0" w:uiPriority="68" w:unhideWhenUsed="0"/>
+    <w:lsdException w:name="Medium Grid 3 Accent 5" w:semiHidden="0" w:uiPriority="69" w:unhideWhenUsed="0"/>
+    <w:lsdException w:name="Dark List Accent 5" w:semiHidden="0" w:uiPriority="70" w:unhideWhenUsed="0"/>
+    <w:lsdException w:name="Colorful Shading Accent 5" w:semiHidden="0" w:uiPriority="71" w:unhideWhenUsed="0"/>
+    <w:lsdException w:name="Colorful List Accent 5" w:semiHidden="0" w:uiPriority="72" w:unhideWhenUsed="0"/>
+    <w:lsdException w:name="Colorful Grid Accent 5" w:semiHidden="0" w:uiPriority="73" w:unhideWhenUsed="0"/>
+    <w:lsdException w:name="Light Shading Accent 6" w:semiHidden="0" w:uiPriority="60" w:unhideWhenUsed="0"/>
+    <w:lsdException w:name="Light List Accent 6" w:semiHidden="0" w:uiPriority="61" w:unhideWhenUsed="0"/>
+    <w:lsdException w:name="Light Grid Accent 6" w:semiHidden="0" w:uiPriority="62" w:unhideWhenUsed="0"/>
+    <w:lsdException w:name="Medium Shading 1 Accent 6" w:semiHidden="0" w:uiPriority="63" w:unhideWhenUsed="0"/>
+    <w:lsdException w:name="Medium Shading 2 Accent 6" w:semiHidden="0" w:uiPriority="64" w:unhideWhenUsed="0"/>
+    <w:lsdException w:name="Medium List 1 Accent 6" w:semiHidden="0" w:uiPriority="65" w:unhideWhenUsed="0"/>
+    <w:lsdException w:name="Medium List 2 Accent 6" w:semiHidden="0" w:uiPriority="66" w:unhideWhenUsed="0"/>
+    <w:lsdException w:name="Medium Grid 1 Accent 6" w:semiHidden="0" w:uiPriority="67" w:unhideWhenUsed="0"/>
+    <w:lsdException w:name="Medium Grid 2 Accent 6" w:semiHidden="0" w:uiPriority="68" w:unhideWhenUsed="0"/>
+    <w:lsdException w:name="Medium Grid 3 Accent 6" w:semiHidden="0" w:uiPriority="69" w:unhideWhenUsed="0"/>
+    <w:lsdException w:name="Dark List Accent 6" w:semiHidden="0" w:uiPriority="70" w:unhideWhenUsed="0"/>
+    <w:lsdException w:name="Colorful Shading Accent 6" w:semiHidden="0" w:uiPriority="71" w:unhideWhenUsed="0"/>
+    <w:lsdException w:name="Colorful List Accent 6" w:semiHidden="0" w:uiPriority="72" w:unhideWhenUsed="0"/>
+    <w:lsdException w:name="Colorful Grid Accent 6" w:semiHidden="0" w:uiPriority="73" w:unhideWhenUsed="0"/>
+    <w:lsdException w:name="Subtle Emphasis" w:semiHidden="0" w:uiPriority="19" w:unhideWhenUsed="0" w:qFormat="1"/>
+    <w:lsdException w:name="Intense Emphasis" w:semiHidden="0" w:uiPriority="21" w:unhideWhenUsed="0" w:qFormat="1"/>
+    <w:lsdException w:name="Subtle Reference" w:semiHidden="0" w:uiPriority="31" w:unhideWhenUsed="0" w:qFormat="1"/>
+    <w:lsdException w:name="Intense Reference" w:semiHidden="0" w:uiPriority="32" w:unhideWhenUsed="0" w:qFormat="1"/>
+    <w:lsdException w:name="Book Title" w:semiHidden="0" w:uiPriority="33" w:unhideWhenUsed="0" w:qFormat="1"/>
+    <w:lsdException w:name="Bibliography" w:uiPriority="37"/>
+    <w:lsdException w:name="TOC Heading" w:uiPriority="39" w:qFormat="1"/>
   </w:latentStyles>
   <w:style w:type="paragraph" w:default="1" w:styleId="Normal">
     <w:name w:val="Normal"/>

</xml_diff>